<commit_message>
fixed profile, still working, add actions to StocksSection
</commit_message>
<xml_diff>
--- a/YoloTrader/Iteration3/Time-Log/TIMECARD-Owen.docx
+++ b/YoloTrader/Iteration3/Time-Log/TIMECARD-Owen.docx
@@ -1827,7 +1827,27 @@
                 <w:sz w:val="18"/>
                 <w:szCs w:val="18"/>
               </w:rPr>
-              <w:t>Messed with Stockwits API, looking into getting search function working </w:t>
+              <w:t xml:space="preserve">Messed with </w:t>
+            </w:r>
+            <w:proofErr w:type="spellStart"/>
+            <w:r>
+              <w:rPr>
+                <w:rFonts w:ascii="Arial" w:eastAsia="Times New Roman" w:hAnsi="Arial" w:cs="Arial"/>
+                <w:color w:val="000000"/>
+                <w:sz w:val="18"/>
+                <w:szCs w:val="18"/>
+              </w:rPr>
+              <w:t>Stockwits</w:t>
+            </w:r>
+            <w:proofErr w:type="spellEnd"/>
+            <w:r>
+              <w:rPr>
+                <w:rFonts w:ascii="Arial" w:eastAsia="Times New Roman" w:hAnsi="Arial" w:cs="Arial"/>
+                <w:color w:val="000000"/>
+                <w:sz w:val="18"/>
+                <w:szCs w:val="18"/>
+              </w:rPr>
+              <w:t xml:space="preserve"> API, looking into getting search function working </w:t>
             </w:r>
           </w:p>
         </w:tc>
@@ -2047,7 +2067,27 @@
                 <w:sz w:val="18"/>
                 <w:szCs w:val="18"/>
               </w:rPr>
-              <w:t>Sign In Window created</w:t>
+              <w:t xml:space="preserve">Sign </w:t>
+            </w:r>
+            <w:proofErr w:type="gramStart"/>
+            <w:r>
+              <w:rPr>
+                <w:rFonts w:ascii="Arial" w:eastAsia="Times New Roman" w:hAnsi="Arial" w:cs="Arial"/>
+                <w:color w:val="000000"/>
+                <w:sz w:val="18"/>
+                <w:szCs w:val="18"/>
+              </w:rPr>
+              <w:t>In</w:t>
+            </w:r>
+            <w:proofErr w:type="gramEnd"/>
+            <w:r>
+              <w:rPr>
+                <w:rFonts w:ascii="Arial" w:eastAsia="Times New Roman" w:hAnsi="Arial" w:cs="Arial"/>
+                <w:color w:val="000000"/>
+                <w:sz w:val="18"/>
+                <w:szCs w:val="18"/>
+              </w:rPr>
+              <w:t xml:space="preserve"> Window created</w:t>
             </w:r>
           </w:p>
         </w:tc>
@@ -2157,8 +2197,19 @@
                 <w:sz w:val="18"/>
                 <w:szCs w:val="18"/>
               </w:rPr>
-              <w:t>Fixing diagrams, finished window class prototype, created prez</w:t>
-            </w:r>
+              <w:t xml:space="preserve">Fixing diagrams, finished window class prototype, created </w:t>
+            </w:r>
+            <w:proofErr w:type="spellStart"/>
+            <w:r>
+              <w:rPr>
+                <w:rFonts w:ascii="Arial" w:eastAsia="Times New Roman" w:hAnsi="Arial" w:cs="Arial"/>
+                <w:color w:val="000000"/>
+                <w:sz w:val="18"/>
+                <w:szCs w:val="18"/>
+              </w:rPr>
+              <w:t>prez</w:t>
+            </w:r>
+            <w:proofErr w:type="spellEnd"/>
           </w:p>
         </w:tc>
       </w:tr>
@@ -2267,7 +2318,27 @@
                 <w:sz w:val="18"/>
                 <w:szCs w:val="18"/>
               </w:rPr>
-              <w:t>Updated project, prez ready, updating design model</w:t>
+              <w:t xml:space="preserve">Updated project, </w:t>
+            </w:r>
+            <w:proofErr w:type="spellStart"/>
+            <w:r>
+              <w:rPr>
+                <w:rFonts w:ascii="Arial" w:eastAsia="Times New Roman" w:hAnsi="Arial" w:cs="Arial"/>
+                <w:color w:val="000000"/>
+                <w:sz w:val="18"/>
+                <w:szCs w:val="18"/>
+              </w:rPr>
+              <w:t>prez</w:t>
+            </w:r>
+            <w:proofErr w:type="spellEnd"/>
+            <w:r>
+              <w:rPr>
+                <w:rFonts w:ascii="Arial" w:eastAsia="Times New Roman" w:hAnsi="Arial" w:cs="Arial"/>
+                <w:color w:val="000000"/>
+                <w:sz w:val="18"/>
+                <w:szCs w:val="18"/>
+              </w:rPr>
+              <w:t xml:space="preserve"> ready, updating design model</w:t>
             </w:r>
           </w:p>
         </w:tc>
@@ -2864,7 +2935,27 @@
                 <w:sz w:val="18"/>
                 <w:szCs w:val="18"/>
               </w:rPr>
-              <w:t xml:space="preserve">Finished WestPanel look, added north panel title, committed to </w:t>
+              <w:t xml:space="preserve">Finished </w:t>
+            </w:r>
+            <w:proofErr w:type="spellStart"/>
+            <w:r>
+              <w:rPr>
+                <w:rFonts w:ascii="Arial" w:eastAsia="Times New Roman" w:hAnsi="Arial" w:cs="Arial"/>
+                <w:color w:val="000000"/>
+                <w:sz w:val="18"/>
+                <w:szCs w:val="18"/>
+              </w:rPr>
+              <w:t>WestPanel</w:t>
+            </w:r>
+            <w:proofErr w:type="spellEnd"/>
+            <w:r>
+              <w:rPr>
+                <w:rFonts w:ascii="Arial" w:eastAsia="Times New Roman" w:hAnsi="Arial" w:cs="Arial"/>
+                <w:color w:val="000000"/>
+                <w:sz w:val="18"/>
+                <w:szCs w:val="18"/>
+              </w:rPr>
+              <w:t xml:space="preserve"> look, added north panel title, committed to </w:t>
             </w:r>
             <w:r>
               <w:rPr>
@@ -3199,6 +3290,162 @@
             <w:r>
               <w:rPr>
                 <w:rFonts w:ascii="Arial" w:eastAsia="Times New Roman" w:hAnsi="Arial" w:cs="Arial"/>
+                <w:color w:val="000000"/>
+                <w:sz w:val="18"/>
+                <w:szCs w:val="18"/>
+              </w:rPr>
+              <w:t>11/10</w:t>
+            </w:r>
+          </w:p>
+        </w:tc>
+        <w:tc>
+          <w:tcPr>
+            <w:tcW w:w="0" w:type="auto"/>
+            <w:tcBorders>
+              <w:top w:val="single" w:sz="8" w:space="0" w:color="000000"/>
+              <w:left w:val="single" w:sz="8" w:space="0" w:color="000000"/>
+              <w:bottom w:val="single" w:sz="8" w:space="0" w:color="000000"/>
+              <w:right w:val="single" w:sz="8" w:space="0" w:color="000000"/>
+            </w:tcBorders>
+            <w:tcMar>
+              <w:top w:w="100" w:type="dxa"/>
+              <w:left w:w="100" w:type="dxa"/>
+              <w:bottom w:w="100" w:type="dxa"/>
+              <w:right w:w="100" w:type="dxa"/>
+            </w:tcMar>
+          </w:tcPr>
+          <w:p>
+            <w:pPr>
+              <w:rPr>
+                <w:rFonts w:ascii="Times New Roman" w:eastAsia="Times New Roman" w:hAnsi="Times New Roman" w:cs="Times New Roman"/>
+                <w:sz w:val="20"/>
+                <w:szCs w:val="20"/>
+              </w:rPr>
+            </w:pPr>
+            <w:r>
+              <w:rPr>
+                <w:rFonts w:ascii="Times New Roman" w:eastAsia="Times New Roman" w:hAnsi="Times New Roman" w:cs="Times New Roman"/>
+                <w:sz w:val="20"/>
+                <w:szCs w:val="20"/>
+              </w:rPr>
+              <w:t>3</w:t>
+            </w:r>
+          </w:p>
+        </w:tc>
+        <w:tc>
+          <w:tcPr>
+            <w:tcW w:w="0" w:type="auto"/>
+            <w:tcBorders>
+              <w:top w:val="single" w:sz="8" w:space="0" w:color="000000"/>
+              <w:left w:val="single" w:sz="8" w:space="0" w:color="000000"/>
+              <w:bottom w:val="single" w:sz="8" w:space="0" w:color="000000"/>
+              <w:right w:val="single" w:sz="8" w:space="0" w:color="000000"/>
+            </w:tcBorders>
+            <w:tcMar>
+              <w:top w:w="100" w:type="dxa"/>
+              <w:left w:w="100" w:type="dxa"/>
+              <w:bottom w:w="100" w:type="dxa"/>
+              <w:right w:w="100" w:type="dxa"/>
+            </w:tcMar>
+          </w:tcPr>
+          <w:p>
+            <w:pPr>
+              <w:rPr>
+                <w:rFonts w:ascii="Arial" w:eastAsia="Times New Roman" w:hAnsi="Arial" w:cs="Arial"/>
+                <w:color w:val="000000"/>
+                <w:sz w:val="18"/>
+                <w:szCs w:val="18"/>
+              </w:rPr>
+            </w:pPr>
+            <w:r>
+              <w:rPr>
+                <w:rFonts w:ascii="Arial" w:eastAsia="Times New Roman" w:hAnsi="Arial" w:cs="Arial"/>
+                <w:color w:val="000000"/>
+                <w:sz w:val="18"/>
+                <w:szCs w:val="18"/>
+              </w:rPr>
+              <w:t>Added a progress bar to index.html</w:t>
+            </w:r>
+            <w:r>
+              <w:rPr>
+                <w:rFonts w:ascii="Arial" w:eastAsia="Times New Roman" w:hAnsi="Arial" w:cs="Arial"/>
+                <w:color w:val="000000"/>
+                <w:sz w:val="18"/>
+                <w:szCs w:val="18"/>
+              </w:rPr>
+              <w:t>, debugged and redesigned the profile panel,</w:t>
+            </w:r>
+          </w:p>
+          <w:p>
+            <w:pPr>
+              <w:rPr>
+                <w:rFonts w:ascii="Arial" w:eastAsia="Times New Roman" w:hAnsi="Arial" w:cs="Arial"/>
+                <w:color w:val="000000"/>
+                <w:sz w:val="18"/>
+                <w:szCs w:val="18"/>
+              </w:rPr>
+            </w:pPr>
+            <w:r>
+              <w:rPr>
+                <w:rFonts w:ascii="Arial" w:eastAsia="Times New Roman" w:hAnsi="Arial" w:cs="Arial"/>
+                <w:color w:val="000000"/>
+                <w:sz w:val="18"/>
+                <w:szCs w:val="18"/>
+              </w:rPr>
+              <w:t xml:space="preserve">Add actions to the Stocks panel, experimented with the </w:t>
+            </w:r>
+            <w:proofErr w:type="spellStart"/>
+            <w:r>
+              <w:rPr>
+                <w:rFonts w:ascii="Arial" w:eastAsia="Times New Roman" w:hAnsi="Arial" w:cs="Arial"/>
+                <w:color w:val="000000"/>
+                <w:sz w:val="18"/>
+                <w:szCs w:val="18"/>
+              </w:rPr>
+              <w:t>JLabel</w:t>
+            </w:r>
+            <w:proofErr w:type="spellEnd"/>
+            <w:r>
+              <w:rPr>
+                <w:rFonts w:ascii="Arial" w:eastAsia="Times New Roman" w:hAnsi="Arial" w:cs="Arial"/>
+                <w:color w:val="000000"/>
+                <w:sz w:val="18"/>
+                <w:szCs w:val="18"/>
+              </w:rPr>
+              <w:t xml:space="preserve"> as the profile picture</w:t>
+            </w:r>
+          </w:p>
+        </w:tc>
+      </w:tr>
+      <w:tr>
+        <w:tc>
+          <w:tcPr>
+            <w:tcW w:w="0" w:type="auto"/>
+            <w:tcBorders>
+              <w:top w:val="single" w:sz="8" w:space="0" w:color="000000"/>
+              <w:left w:val="single" w:sz="8" w:space="0" w:color="000000"/>
+              <w:bottom w:val="single" w:sz="8" w:space="0" w:color="000000"/>
+              <w:right w:val="single" w:sz="8" w:space="0" w:color="000000"/>
+            </w:tcBorders>
+            <w:tcMar>
+              <w:top w:w="100" w:type="dxa"/>
+              <w:left w:w="100" w:type="dxa"/>
+              <w:bottom w:w="100" w:type="dxa"/>
+              <w:right w:w="100" w:type="dxa"/>
+            </w:tcMar>
+          </w:tcPr>
+          <w:p>
+            <w:pPr>
+              <w:rPr>
+                <w:rFonts w:ascii="Arial" w:eastAsia="Times New Roman" w:hAnsi="Arial" w:cs="Arial"/>
+                <w:color w:val="000000"/>
+                <w:sz w:val="18"/>
+                <w:szCs w:val="18"/>
+              </w:rPr>
+            </w:pPr>
+            <w:r>
+              <w:rPr>
+                <w:rFonts w:ascii="Arial" w:eastAsia="Times New Roman" w:hAnsi="Arial" w:cs="Arial"/>
                 <w:b/>
                 <w:bCs/>
                 <w:color w:val="000000"/>
@@ -3250,7 +3497,7 @@
                 <w:sz w:val="18"/>
                 <w:szCs w:val="18"/>
               </w:rPr>
-              <w:t>5</w:t>
+              <w:t>8</w:t>
             </w:r>
           </w:p>
         </w:tc>
@@ -3403,16 +3650,7 @@
           <w:sz w:val="18"/>
           <w:szCs w:val="18"/>
         </w:rPr>
-        <w:t>4</w:t>
-      </w:r>
-      <w:r>
-        <w:rPr>
-          <w:rFonts w:ascii="Arial" w:eastAsia="Times New Roman" w:hAnsi="Arial" w:cs="Arial"/>
-          <w:color w:val="000000"/>
-          <w:sz w:val="18"/>
-          <w:szCs w:val="18"/>
-        </w:rPr>
-        <w:t>9</w:t>
+        <w:t>52</w:t>
       </w:r>
     </w:p>
     <w:p>

</xml_diff>

<commit_message>
add mods to Design Model
</commit_message>
<xml_diff>
--- a/YoloTrader/Iteration3/Time-Log/TIMECARD-Owen.docx
+++ b/YoloTrader/Iteration3/Time-Log/TIMECARD-Owen.docx
@@ -3675,6 +3675,116 @@
             <w:r>
               <w:rPr>
                 <w:rFonts w:ascii="Arial" w:eastAsia="Times New Roman" w:hAnsi="Arial" w:cs="Arial"/>
+                <w:color w:val="000000"/>
+                <w:sz w:val="18"/>
+                <w:szCs w:val="18"/>
+              </w:rPr>
+              <w:t>11/13</w:t>
+            </w:r>
+          </w:p>
+        </w:tc>
+        <w:tc>
+          <w:tcPr>
+            <w:tcW w:w="0" w:type="auto"/>
+            <w:tcBorders>
+              <w:top w:val="single" w:sz="8" w:space="0" w:color="000000"/>
+              <w:left w:val="single" w:sz="8" w:space="0" w:color="000000"/>
+              <w:bottom w:val="single" w:sz="8" w:space="0" w:color="000000"/>
+              <w:right w:val="single" w:sz="8" w:space="0" w:color="000000"/>
+            </w:tcBorders>
+            <w:tcMar>
+              <w:top w:w="100" w:type="dxa"/>
+              <w:left w:w="100" w:type="dxa"/>
+              <w:bottom w:w="100" w:type="dxa"/>
+              <w:right w:w="100" w:type="dxa"/>
+            </w:tcMar>
+          </w:tcPr>
+          <w:p>
+            <w:pPr>
+              <w:rPr>
+                <w:rFonts w:ascii="Arial" w:eastAsia="Times New Roman" w:hAnsi="Arial" w:cs="Arial"/>
+                <w:color w:val="000000"/>
+                <w:sz w:val="18"/>
+                <w:szCs w:val="18"/>
+              </w:rPr>
+            </w:pPr>
+            <w:r>
+              <w:rPr>
+                <w:rFonts w:ascii="Arial" w:eastAsia="Times New Roman" w:hAnsi="Arial" w:cs="Arial"/>
+                <w:color w:val="000000"/>
+                <w:sz w:val="18"/>
+                <w:szCs w:val="18"/>
+              </w:rPr>
+              <w:t>1.5</w:t>
+            </w:r>
+          </w:p>
+        </w:tc>
+        <w:tc>
+          <w:tcPr>
+            <w:tcW w:w="0" w:type="auto"/>
+            <w:tcBorders>
+              <w:top w:val="single" w:sz="8" w:space="0" w:color="000000"/>
+              <w:left w:val="single" w:sz="8" w:space="0" w:color="000000"/>
+              <w:bottom w:val="single" w:sz="8" w:space="0" w:color="000000"/>
+              <w:right w:val="single" w:sz="8" w:space="0" w:color="000000"/>
+            </w:tcBorders>
+            <w:tcMar>
+              <w:top w:w="100" w:type="dxa"/>
+              <w:left w:w="100" w:type="dxa"/>
+              <w:bottom w:w="100" w:type="dxa"/>
+              <w:right w:w="100" w:type="dxa"/>
+            </w:tcMar>
+          </w:tcPr>
+          <w:p>
+            <w:pPr>
+              <w:rPr>
+                <w:rFonts w:ascii="Arial" w:eastAsia="Times New Roman" w:hAnsi="Arial" w:cs="Arial"/>
+                <w:color w:val="000000"/>
+                <w:sz w:val="18"/>
+                <w:szCs w:val="18"/>
+              </w:rPr>
+            </w:pPr>
+            <w:r>
+              <w:rPr>
+                <w:rFonts w:ascii="Arial" w:eastAsia="Times New Roman" w:hAnsi="Arial" w:cs="Arial"/>
+                <w:color w:val="000000"/>
+                <w:sz w:val="18"/>
+                <w:szCs w:val="18"/>
+              </w:rPr>
+              <w:t>Made Mods to Design Model</w:t>
+            </w:r>
+          </w:p>
+        </w:tc>
+      </w:tr>
+      <w:tr>
+        <w:tc>
+          <w:tcPr>
+            <w:tcW w:w="0" w:type="auto"/>
+            <w:tcBorders>
+              <w:top w:val="single" w:sz="8" w:space="0" w:color="000000"/>
+              <w:left w:val="single" w:sz="8" w:space="0" w:color="000000"/>
+              <w:bottom w:val="single" w:sz="8" w:space="0" w:color="000000"/>
+              <w:right w:val="single" w:sz="8" w:space="0" w:color="000000"/>
+            </w:tcBorders>
+            <w:tcMar>
+              <w:top w:w="100" w:type="dxa"/>
+              <w:left w:w="100" w:type="dxa"/>
+              <w:bottom w:w="100" w:type="dxa"/>
+              <w:right w:w="100" w:type="dxa"/>
+            </w:tcMar>
+          </w:tcPr>
+          <w:p>
+            <w:pPr>
+              <w:rPr>
+                <w:rFonts w:ascii="Arial" w:eastAsia="Times New Roman" w:hAnsi="Arial" w:cs="Arial"/>
+                <w:color w:val="000000"/>
+                <w:sz w:val="18"/>
+                <w:szCs w:val="18"/>
+              </w:rPr>
+            </w:pPr>
+            <w:r>
+              <w:rPr>
+                <w:rFonts w:ascii="Arial" w:eastAsia="Times New Roman" w:hAnsi="Arial" w:cs="Arial"/>
                 <w:b/>
                 <w:bCs/>
                 <w:color w:val="000000"/>
@@ -3717,7 +3827,16 @@
                 <w:sz w:val="18"/>
                 <w:szCs w:val="18"/>
               </w:rPr>
-              <w:t>21.5</w:t>
+              <w:t>2</w:t>
+            </w:r>
+            <w:r>
+              <w:rPr>
+                <w:rFonts w:ascii="Arial" w:eastAsia="Times New Roman" w:hAnsi="Arial" w:cs="Arial"/>
+                <w:color w:val="000000"/>
+                <w:sz w:val="18"/>
+                <w:szCs w:val="18"/>
+              </w:rPr>
+              <w:t>3</w:t>
             </w:r>
           </w:p>
         </w:tc>
@@ -3794,7 +3913,7 @@
           <w:sz w:val="18"/>
           <w:szCs w:val="18"/>
         </w:rPr>
-        <w:t>5.5</w:t>
+        <w:t>7</w:t>
       </w:r>
     </w:p>
     <w:p>

</xml_diff>

<commit_message>
worked on design model, added images for prototype, and the like
</commit_message>
<xml_diff>
--- a/YoloTrader/Iteration3/Time-Log/TIMECARD-Owen.docx
+++ b/YoloTrader/Iteration3/Time-Log/TIMECARD-Owen.docx
@@ -3715,7 +3715,7 @@
                 <w:sz w:val="18"/>
                 <w:szCs w:val="18"/>
               </w:rPr>
-              <w:t>1.5</w:t>
+              <w:t>3</w:t>
             </w:r>
           </w:p>
         </w:tc>
@@ -3752,6 +3752,15 @@
                 <w:szCs w:val="18"/>
               </w:rPr>
               <w:t>Made Mods to Design Model</w:t>
+            </w:r>
+            <w:r>
+              <w:rPr>
+                <w:rFonts w:ascii="Arial" w:eastAsia="Times New Roman" w:hAnsi="Arial" w:cs="Arial"/>
+                <w:color w:val="000000"/>
+                <w:sz w:val="18"/>
+                <w:szCs w:val="18"/>
+              </w:rPr>
+              <w:t>, initialized model class, DAO class/interface (s), took image capture of prototype so no need to run to see what it looks like</w:t>
             </w:r>
           </w:p>
         </w:tc>
@@ -3836,7 +3845,7 @@
                 <w:sz w:val="18"/>
                 <w:szCs w:val="18"/>
               </w:rPr>
-              <w:t>3</w:t>
+              <w:t>4.5</w:t>
             </w:r>
           </w:p>
         </w:tc>
@@ -3913,7 +3922,7 @@
           <w:sz w:val="18"/>
           <w:szCs w:val="18"/>
         </w:rPr>
-        <w:t>7</w:t>
+        <w:t>8.5</w:t>
       </w:r>
     </w:p>
     <w:p>

</xml_diff>

<commit_message>
design model, search button
</commit_message>
<xml_diff>
--- a/YoloTrader/Iteration3/Time-Log/TIMECARD-Owen.docx
+++ b/YoloTrader/Iteration3/Time-Log/TIMECARD-Owen.docx
@@ -3794,6 +3794,116 @@
             <w:r>
               <w:rPr>
                 <w:rFonts w:ascii="Arial" w:eastAsia="Times New Roman" w:hAnsi="Arial" w:cs="Arial"/>
+                <w:color w:val="000000"/>
+                <w:sz w:val="18"/>
+                <w:szCs w:val="18"/>
+              </w:rPr>
+              <w:t>11/14</w:t>
+            </w:r>
+          </w:p>
+        </w:tc>
+        <w:tc>
+          <w:tcPr>
+            <w:tcW w:w="0" w:type="auto"/>
+            <w:tcBorders>
+              <w:top w:val="single" w:sz="8" w:space="0" w:color="000000"/>
+              <w:left w:val="single" w:sz="8" w:space="0" w:color="000000"/>
+              <w:bottom w:val="single" w:sz="8" w:space="0" w:color="000000"/>
+              <w:right w:val="single" w:sz="8" w:space="0" w:color="000000"/>
+            </w:tcBorders>
+            <w:tcMar>
+              <w:top w:w="100" w:type="dxa"/>
+              <w:left w:w="100" w:type="dxa"/>
+              <w:bottom w:w="100" w:type="dxa"/>
+              <w:right w:w="100" w:type="dxa"/>
+            </w:tcMar>
+          </w:tcPr>
+          <w:p>
+            <w:pPr>
+              <w:rPr>
+                <w:rFonts w:ascii="Arial" w:eastAsia="Times New Roman" w:hAnsi="Arial" w:cs="Arial"/>
+                <w:color w:val="000000"/>
+                <w:sz w:val="18"/>
+                <w:szCs w:val="18"/>
+              </w:rPr>
+            </w:pPr>
+            <w:r>
+              <w:rPr>
+                <w:rFonts w:ascii="Arial" w:eastAsia="Times New Roman" w:hAnsi="Arial" w:cs="Arial"/>
+                <w:color w:val="000000"/>
+                <w:sz w:val="18"/>
+                <w:szCs w:val="18"/>
+              </w:rPr>
+              <w:t>1</w:t>
+            </w:r>
+          </w:p>
+        </w:tc>
+        <w:tc>
+          <w:tcPr>
+            <w:tcW w:w="0" w:type="auto"/>
+            <w:tcBorders>
+              <w:top w:val="single" w:sz="8" w:space="0" w:color="000000"/>
+              <w:left w:val="single" w:sz="8" w:space="0" w:color="000000"/>
+              <w:bottom w:val="single" w:sz="8" w:space="0" w:color="000000"/>
+              <w:right w:val="single" w:sz="8" w:space="0" w:color="000000"/>
+            </w:tcBorders>
+            <w:tcMar>
+              <w:top w:w="100" w:type="dxa"/>
+              <w:left w:w="100" w:type="dxa"/>
+              <w:bottom w:w="100" w:type="dxa"/>
+              <w:right w:w="100" w:type="dxa"/>
+            </w:tcMar>
+          </w:tcPr>
+          <w:p>
+            <w:pPr>
+              <w:rPr>
+                <w:rFonts w:ascii="Arial" w:eastAsia="Times New Roman" w:hAnsi="Arial" w:cs="Arial"/>
+                <w:color w:val="000000"/>
+                <w:sz w:val="18"/>
+                <w:szCs w:val="18"/>
+              </w:rPr>
+            </w:pPr>
+            <w:r>
+              <w:rPr>
+                <w:rFonts w:ascii="Arial" w:eastAsia="Times New Roman" w:hAnsi="Arial" w:cs="Arial"/>
+                <w:color w:val="000000"/>
+                <w:sz w:val="18"/>
+                <w:szCs w:val="18"/>
+              </w:rPr>
+              <w:t>Revised Design Model and added action to “search” button</w:t>
+            </w:r>
+          </w:p>
+        </w:tc>
+      </w:tr>
+      <w:tr>
+        <w:tc>
+          <w:tcPr>
+            <w:tcW w:w="0" w:type="auto"/>
+            <w:tcBorders>
+              <w:top w:val="single" w:sz="8" w:space="0" w:color="000000"/>
+              <w:left w:val="single" w:sz="8" w:space="0" w:color="000000"/>
+              <w:bottom w:val="single" w:sz="8" w:space="0" w:color="000000"/>
+              <w:right w:val="single" w:sz="8" w:space="0" w:color="000000"/>
+            </w:tcBorders>
+            <w:tcMar>
+              <w:top w:w="100" w:type="dxa"/>
+              <w:left w:w="100" w:type="dxa"/>
+              <w:bottom w:w="100" w:type="dxa"/>
+              <w:right w:w="100" w:type="dxa"/>
+            </w:tcMar>
+          </w:tcPr>
+          <w:p>
+            <w:pPr>
+              <w:rPr>
+                <w:rFonts w:ascii="Arial" w:eastAsia="Times New Roman" w:hAnsi="Arial" w:cs="Arial"/>
+                <w:color w:val="000000"/>
+                <w:sz w:val="18"/>
+                <w:szCs w:val="18"/>
+              </w:rPr>
+            </w:pPr>
+            <w:r>
+              <w:rPr>
+                <w:rFonts w:ascii="Arial" w:eastAsia="Times New Roman" w:hAnsi="Arial" w:cs="Arial"/>
                 <w:b/>
                 <w:bCs/>
                 <w:color w:val="000000"/>
@@ -3845,7 +3955,16 @@
                 <w:sz w:val="18"/>
                 <w:szCs w:val="18"/>
               </w:rPr>
-              <w:t>4.5</w:t>
+              <w:t>5</w:t>
+            </w:r>
+            <w:r>
+              <w:rPr>
+                <w:rFonts w:ascii="Arial" w:eastAsia="Times New Roman" w:hAnsi="Arial" w:cs="Arial"/>
+                <w:color w:val="000000"/>
+                <w:sz w:val="18"/>
+                <w:szCs w:val="18"/>
+              </w:rPr>
+              <w:t>.5</w:t>
             </w:r>
           </w:p>
         </w:tc>
@@ -3922,7 +4041,16 @@
           <w:sz w:val="18"/>
           <w:szCs w:val="18"/>
         </w:rPr>
-        <w:t>8.5</w:t>
+        <w:t>9</w:t>
+      </w:r>
+      <w:r>
+        <w:rPr>
+          <w:rFonts w:ascii="Arial" w:eastAsia="Times New Roman" w:hAnsi="Arial" w:cs="Arial"/>
+          <w:color w:val="000000"/>
+          <w:sz w:val="18"/>
+          <w:szCs w:val="18"/>
+        </w:rPr>
+        <w:t>.5</w:t>
       </w:r>
     </w:p>
     <w:p>

</xml_diff>

<commit_message>
started confirugations for database by mapping xml elements for xml file as database
</commit_message>
<xml_diff>
--- a/YoloTrader/Iteration3/Time-Log/TIMECARD-Owen.docx
+++ b/YoloTrader/Iteration3/Time-Log/TIMECARD-Owen.docx
@@ -3913,6 +3913,226 @@
             <w:r>
               <w:rPr>
                 <w:rFonts w:ascii="Arial" w:eastAsia="Times New Roman" w:hAnsi="Arial" w:cs="Arial"/>
+                <w:color w:val="000000"/>
+                <w:sz w:val="18"/>
+                <w:szCs w:val="18"/>
+              </w:rPr>
+              <w:t>11/15</w:t>
+            </w:r>
+          </w:p>
+        </w:tc>
+        <w:tc>
+          <w:tcPr>
+            <w:tcW w:w="0" w:type="auto"/>
+            <w:tcBorders>
+              <w:top w:val="single" w:sz="8" w:space="0" w:color="000000"/>
+              <w:left w:val="single" w:sz="8" w:space="0" w:color="000000"/>
+              <w:bottom w:val="single" w:sz="8" w:space="0" w:color="000000"/>
+              <w:right w:val="single" w:sz="8" w:space="0" w:color="000000"/>
+            </w:tcBorders>
+            <w:tcMar>
+              <w:top w:w="100" w:type="dxa"/>
+              <w:left w:w="100" w:type="dxa"/>
+              <w:bottom w:w="100" w:type="dxa"/>
+              <w:right w:w="100" w:type="dxa"/>
+            </w:tcMar>
+          </w:tcPr>
+          <w:p>
+            <w:pPr>
+              <w:rPr>
+                <w:rFonts w:ascii="Arial" w:eastAsia="Times New Roman" w:hAnsi="Arial" w:cs="Arial"/>
+                <w:color w:val="000000"/>
+                <w:sz w:val="18"/>
+                <w:szCs w:val="18"/>
+              </w:rPr>
+            </w:pPr>
+            <w:r>
+              <w:rPr>
+                <w:rFonts w:ascii="Arial" w:eastAsia="Times New Roman" w:hAnsi="Arial" w:cs="Arial"/>
+                <w:color w:val="000000"/>
+                <w:sz w:val="18"/>
+                <w:szCs w:val="18"/>
+              </w:rPr>
+              <w:t>1.5</w:t>
+            </w:r>
+          </w:p>
+        </w:tc>
+        <w:tc>
+          <w:tcPr>
+            <w:tcW w:w="0" w:type="auto"/>
+            <w:tcBorders>
+              <w:top w:val="single" w:sz="8" w:space="0" w:color="000000"/>
+              <w:left w:val="single" w:sz="8" w:space="0" w:color="000000"/>
+              <w:bottom w:val="single" w:sz="8" w:space="0" w:color="000000"/>
+              <w:right w:val="single" w:sz="8" w:space="0" w:color="000000"/>
+            </w:tcBorders>
+            <w:tcMar>
+              <w:top w:w="100" w:type="dxa"/>
+              <w:left w:w="100" w:type="dxa"/>
+              <w:bottom w:w="100" w:type="dxa"/>
+              <w:right w:w="100" w:type="dxa"/>
+            </w:tcMar>
+          </w:tcPr>
+          <w:p>
+            <w:pPr>
+              <w:rPr>
+                <w:rFonts w:ascii="Arial" w:eastAsia="Times New Roman" w:hAnsi="Arial" w:cs="Arial"/>
+                <w:color w:val="000000"/>
+                <w:sz w:val="18"/>
+                <w:szCs w:val="18"/>
+              </w:rPr>
+            </w:pPr>
+            <w:r>
+              <w:rPr>
+                <w:rFonts w:ascii="Arial" w:eastAsia="Times New Roman" w:hAnsi="Arial" w:cs="Arial"/>
+                <w:color w:val="000000"/>
+                <w:sz w:val="18"/>
+                <w:szCs w:val="18"/>
+              </w:rPr>
+              <w:t>Form controller, service, DAO</w:t>
+            </w:r>
+          </w:p>
+        </w:tc>
+      </w:tr>
+      <w:tr>
+        <w:tc>
+          <w:tcPr>
+            <w:tcW w:w="0" w:type="auto"/>
+            <w:tcBorders>
+              <w:top w:val="single" w:sz="8" w:space="0" w:color="000000"/>
+              <w:left w:val="single" w:sz="8" w:space="0" w:color="000000"/>
+              <w:bottom w:val="single" w:sz="8" w:space="0" w:color="000000"/>
+              <w:right w:val="single" w:sz="8" w:space="0" w:color="000000"/>
+            </w:tcBorders>
+            <w:tcMar>
+              <w:top w:w="100" w:type="dxa"/>
+              <w:left w:w="100" w:type="dxa"/>
+              <w:bottom w:w="100" w:type="dxa"/>
+              <w:right w:w="100" w:type="dxa"/>
+            </w:tcMar>
+          </w:tcPr>
+          <w:p>
+            <w:pPr>
+              <w:rPr>
+                <w:rFonts w:ascii="Arial" w:eastAsia="Times New Roman" w:hAnsi="Arial" w:cs="Arial"/>
+                <w:color w:val="000000"/>
+                <w:sz w:val="18"/>
+                <w:szCs w:val="18"/>
+              </w:rPr>
+            </w:pPr>
+            <w:r>
+              <w:rPr>
+                <w:rFonts w:ascii="Arial" w:eastAsia="Times New Roman" w:hAnsi="Arial" w:cs="Arial"/>
+                <w:color w:val="000000"/>
+                <w:sz w:val="18"/>
+                <w:szCs w:val="18"/>
+              </w:rPr>
+              <w:t>11/16</w:t>
+            </w:r>
+          </w:p>
+        </w:tc>
+        <w:tc>
+          <w:tcPr>
+            <w:tcW w:w="0" w:type="auto"/>
+            <w:tcBorders>
+              <w:top w:val="single" w:sz="8" w:space="0" w:color="000000"/>
+              <w:left w:val="single" w:sz="8" w:space="0" w:color="000000"/>
+              <w:bottom w:val="single" w:sz="8" w:space="0" w:color="000000"/>
+              <w:right w:val="single" w:sz="8" w:space="0" w:color="000000"/>
+            </w:tcBorders>
+            <w:tcMar>
+              <w:top w:w="100" w:type="dxa"/>
+              <w:left w:w="100" w:type="dxa"/>
+              <w:bottom w:w="100" w:type="dxa"/>
+              <w:right w:w="100" w:type="dxa"/>
+            </w:tcMar>
+          </w:tcPr>
+          <w:p>
+            <w:pPr>
+              <w:rPr>
+                <w:rFonts w:ascii="Arial" w:eastAsia="Times New Roman" w:hAnsi="Arial" w:cs="Arial"/>
+                <w:color w:val="000000"/>
+                <w:sz w:val="18"/>
+                <w:szCs w:val="18"/>
+              </w:rPr>
+            </w:pPr>
+            <w:r>
+              <w:rPr>
+                <w:rFonts w:ascii="Arial" w:eastAsia="Times New Roman" w:hAnsi="Arial" w:cs="Arial"/>
+                <w:color w:val="000000"/>
+                <w:sz w:val="18"/>
+                <w:szCs w:val="18"/>
+              </w:rPr>
+              <w:t>2</w:t>
+            </w:r>
+          </w:p>
+        </w:tc>
+        <w:tc>
+          <w:tcPr>
+            <w:tcW w:w="0" w:type="auto"/>
+            <w:tcBorders>
+              <w:top w:val="single" w:sz="8" w:space="0" w:color="000000"/>
+              <w:left w:val="single" w:sz="8" w:space="0" w:color="000000"/>
+              <w:bottom w:val="single" w:sz="8" w:space="0" w:color="000000"/>
+              <w:right w:val="single" w:sz="8" w:space="0" w:color="000000"/>
+            </w:tcBorders>
+            <w:tcMar>
+              <w:top w:w="100" w:type="dxa"/>
+              <w:left w:w="100" w:type="dxa"/>
+              <w:bottom w:w="100" w:type="dxa"/>
+              <w:right w:w="100" w:type="dxa"/>
+            </w:tcMar>
+          </w:tcPr>
+          <w:p>
+            <w:pPr>
+              <w:rPr>
+                <w:rFonts w:ascii="Arial" w:eastAsia="Times New Roman" w:hAnsi="Arial" w:cs="Arial"/>
+                <w:color w:val="000000"/>
+                <w:sz w:val="18"/>
+                <w:szCs w:val="18"/>
+              </w:rPr>
+            </w:pPr>
+            <w:r>
+              <w:rPr>
+                <w:rFonts w:ascii="Arial" w:eastAsia="Times New Roman" w:hAnsi="Arial" w:cs="Arial"/>
+                <w:color w:val="000000"/>
+                <w:sz w:val="18"/>
+                <w:szCs w:val="18"/>
+              </w:rPr>
+              <w:t>Created mapping for database using xml file</w:t>
+            </w:r>
+          </w:p>
+        </w:tc>
+      </w:tr>
+      <w:tr>
+        <w:tc>
+          <w:tcPr>
+            <w:tcW w:w="0" w:type="auto"/>
+            <w:tcBorders>
+              <w:top w:val="single" w:sz="8" w:space="0" w:color="000000"/>
+              <w:left w:val="single" w:sz="8" w:space="0" w:color="000000"/>
+              <w:bottom w:val="single" w:sz="8" w:space="0" w:color="000000"/>
+              <w:right w:val="single" w:sz="8" w:space="0" w:color="000000"/>
+            </w:tcBorders>
+            <w:tcMar>
+              <w:top w:w="100" w:type="dxa"/>
+              <w:left w:w="100" w:type="dxa"/>
+              <w:bottom w:w="100" w:type="dxa"/>
+              <w:right w:w="100" w:type="dxa"/>
+            </w:tcMar>
+          </w:tcPr>
+          <w:p>
+            <w:pPr>
+              <w:rPr>
+                <w:rFonts w:ascii="Arial" w:eastAsia="Times New Roman" w:hAnsi="Arial" w:cs="Arial"/>
+                <w:color w:val="000000"/>
+                <w:sz w:val="18"/>
+                <w:szCs w:val="18"/>
+              </w:rPr>
+            </w:pPr>
+            <w:r>
+              <w:rPr>
+                <w:rFonts w:ascii="Arial" w:eastAsia="Times New Roman" w:hAnsi="Arial" w:cs="Arial"/>
                 <w:b/>
                 <w:bCs/>
                 <w:color w:val="000000"/>
@@ -3955,25 +4175,16 @@
                 <w:sz w:val="18"/>
                 <w:szCs w:val="18"/>
               </w:rPr>
+              <w:t>3</w:t>
+            </w:r>
+            <w:r>
+              <w:rPr>
+                <w:rFonts w:ascii="Arial" w:eastAsia="Times New Roman" w:hAnsi="Arial" w:cs="Arial"/>
+                <w:color w:val="000000"/>
+                <w:sz w:val="18"/>
+                <w:szCs w:val="18"/>
+              </w:rPr>
               <w:t>2</w:t>
-            </w:r>
-            <w:r>
-              <w:rPr>
-                <w:rFonts w:ascii="Arial" w:eastAsia="Times New Roman" w:hAnsi="Arial" w:cs="Arial"/>
-                <w:color w:val="000000"/>
-                <w:sz w:val="18"/>
-                <w:szCs w:val="18"/>
-              </w:rPr>
-              <w:t>8</w:t>
-            </w:r>
-            <w:r>
-              <w:rPr>
-                <w:rFonts w:ascii="Arial" w:eastAsia="Times New Roman" w:hAnsi="Arial" w:cs="Arial"/>
-                <w:color w:val="000000"/>
-                <w:sz w:val="18"/>
-                <w:szCs w:val="18"/>
-              </w:rPr>
-              <w:t>.5</w:t>
             </w:r>
           </w:p>
         </w:tc>
@@ -4041,7 +4252,7 @@
           <w:sz w:val="18"/>
           <w:szCs w:val="18"/>
         </w:rPr>
-        <w:t>62</w:t>
+        <w:t>6</w:t>
       </w:r>
       <w:r>
         <w:rPr>
@@ -4050,7 +4261,7 @@
           <w:sz w:val="18"/>
           <w:szCs w:val="18"/>
         </w:rPr>
-        <w:t>.5</w:t>
+        <w:t>6</w:t>
       </w:r>
     </w:p>
     <w:p>

</xml_diff>

<commit_message>
more work on database
</commit_message>
<xml_diff>
--- a/YoloTrader/Iteration3/Time-Log/TIMECARD-Owen.docx
+++ b/YoloTrader/Iteration3/Time-Log/TIMECARD-Owen.docx
@@ -1827,27 +1827,7 @@
                 <w:sz w:val="18"/>
                 <w:szCs w:val="18"/>
               </w:rPr>
-              <w:t xml:space="preserve">Messed with </w:t>
-            </w:r>
-            <w:proofErr w:type="spellStart"/>
-            <w:r>
-              <w:rPr>
-                <w:rFonts w:ascii="Arial" w:eastAsia="Times New Roman" w:hAnsi="Arial" w:cs="Arial"/>
-                <w:color w:val="000000"/>
-                <w:sz w:val="18"/>
-                <w:szCs w:val="18"/>
-              </w:rPr>
-              <w:t>Stockwits</w:t>
-            </w:r>
-            <w:proofErr w:type="spellEnd"/>
-            <w:r>
-              <w:rPr>
-                <w:rFonts w:ascii="Arial" w:eastAsia="Times New Roman" w:hAnsi="Arial" w:cs="Arial"/>
-                <w:color w:val="000000"/>
-                <w:sz w:val="18"/>
-                <w:szCs w:val="18"/>
-              </w:rPr>
-              <w:t xml:space="preserve"> API, looking into getting search function working </w:t>
+              <w:t>Messed with Stockwits API, looking into getting search function working </w:t>
             </w:r>
           </w:p>
         </w:tc>
@@ -2067,27 +2047,7 @@
                 <w:sz w:val="18"/>
                 <w:szCs w:val="18"/>
               </w:rPr>
-              <w:t xml:space="preserve">Sign </w:t>
-            </w:r>
-            <w:proofErr w:type="gramStart"/>
-            <w:r>
-              <w:rPr>
-                <w:rFonts w:ascii="Arial" w:eastAsia="Times New Roman" w:hAnsi="Arial" w:cs="Arial"/>
-                <w:color w:val="000000"/>
-                <w:sz w:val="18"/>
-                <w:szCs w:val="18"/>
-              </w:rPr>
-              <w:t>In</w:t>
-            </w:r>
-            <w:proofErr w:type="gramEnd"/>
-            <w:r>
-              <w:rPr>
-                <w:rFonts w:ascii="Arial" w:eastAsia="Times New Roman" w:hAnsi="Arial" w:cs="Arial"/>
-                <w:color w:val="000000"/>
-                <w:sz w:val="18"/>
-                <w:szCs w:val="18"/>
-              </w:rPr>
-              <w:t xml:space="preserve"> Window created</w:t>
+              <w:t>Sign In Window created</w:t>
             </w:r>
           </w:p>
         </w:tc>
@@ -2197,19 +2157,8 @@
                 <w:sz w:val="18"/>
                 <w:szCs w:val="18"/>
               </w:rPr>
-              <w:t xml:space="preserve">Fixing diagrams, finished window class prototype, created </w:t>
-            </w:r>
-            <w:proofErr w:type="spellStart"/>
-            <w:r>
-              <w:rPr>
-                <w:rFonts w:ascii="Arial" w:eastAsia="Times New Roman" w:hAnsi="Arial" w:cs="Arial"/>
-                <w:color w:val="000000"/>
-                <w:sz w:val="18"/>
-                <w:szCs w:val="18"/>
-              </w:rPr>
-              <w:t>prez</w:t>
-            </w:r>
-            <w:proofErr w:type="spellEnd"/>
+              <w:t>Fixing diagrams, finished window class prototype, created prez</w:t>
+            </w:r>
           </w:p>
         </w:tc>
       </w:tr>
@@ -2318,27 +2267,7 @@
                 <w:sz w:val="18"/>
                 <w:szCs w:val="18"/>
               </w:rPr>
-              <w:t xml:space="preserve">Updated project, </w:t>
-            </w:r>
-            <w:proofErr w:type="spellStart"/>
-            <w:r>
-              <w:rPr>
-                <w:rFonts w:ascii="Arial" w:eastAsia="Times New Roman" w:hAnsi="Arial" w:cs="Arial"/>
-                <w:color w:val="000000"/>
-                <w:sz w:val="18"/>
-                <w:szCs w:val="18"/>
-              </w:rPr>
-              <w:t>prez</w:t>
-            </w:r>
-            <w:proofErr w:type="spellEnd"/>
-            <w:r>
-              <w:rPr>
-                <w:rFonts w:ascii="Arial" w:eastAsia="Times New Roman" w:hAnsi="Arial" w:cs="Arial"/>
-                <w:color w:val="000000"/>
-                <w:sz w:val="18"/>
-                <w:szCs w:val="18"/>
-              </w:rPr>
-              <w:t xml:space="preserve"> ready, updating design model</w:t>
+              <w:t>Updated project, prez ready, updating design model</w:t>
             </w:r>
           </w:p>
         </w:tc>
@@ -2935,27 +2864,7 @@
                 <w:sz w:val="18"/>
                 <w:szCs w:val="18"/>
               </w:rPr>
-              <w:t xml:space="preserve">Finished </w:t>
-            </w:r>
-            <w:proofErr w:type="spellStart"/>
-            <w:r>
-              <w:rPr>
-                <w:rFonts w:ascii="Arial" w:eastAsia="Times New Roman" w:hAnsi="Arial" w:cs="Arial"/>
-                <w:color w:val="000000"/>
-                <w:sz w:val="18"/>
-                <w:szCs w:val="18"/>
-              </w:rPr>
-              <w:t>WestPanel</w:t>
-            </w:r>
-            <w:proofErr w:type="spellEnd"/>
-            <w:r>
-              <w:rPr>
-                <w:rFonts w:ascii="Arial" w:eastAsia="Times New Roman" w:hAnsi="Arial" w:cs="Arial"/>
-                <w:color w:val="000000"/>
-                <w:sz w:val="18"/>
-                <w:szCs w:val="18"/>
-              </w:rPr>
-              <w:t xml:space="preserve"> look, added north panel title, committed to </w:t>
+              <w:t xml:space="preserve">Finished WestPanel look, added north panel title, committed to </w:t>
             </w:r>
             <w:r>
               <w:rPr>
@@ -3392,27 +3301,7 @@
                 <w:sz w:val="18"/>
                 <w:szCs w:val="18"/>
               </w:rPr>
-              <w:t xml:space="preserve">Add actions to the Stocks panel, experimented with the </w:t>
-            </w:r>
-            <w:proofErr w:type="spellStart"/>
-            <w:r>
-              <w:rPr>
-                <w:rFonts w:ascii="Arial" w:eastAsia="Times New Roman" w:hAnsi="Arial" w:cs="Arial"/>
-                <w:color w:val="000000"/>
-                <w:sz w:val="18"/>
-                <w:szCs w:val="18"/>
-              </w:rPr>
-              <w:t>JLabel</w:t>
-            </w:r>
-            <w:proofErr w:type="spellEnd"/>
-            <w:r>
-              <w:rPr>
-                <w:rFonts w:ascii="Arial" w:eastAsia="Times New Roman" w:hAnsi="Arial" w:cs="Arial"/>
-                <w:color w:val="000000"/>
-                <w:sz w:val="18"/>
-                <w:szCs w:val="18"/>
-              </w:rPr>
-              <w:t xml:space="preserve"> as the profile picture</w:t>
+              <w:t>Add actions to the Stocks panel, experimented with the JLabel as the profile picture</w:t>
             </w:r>
           </w:p>
         </w:tc>
@@ -4100,6 +3989,116 @@
                 <w:szCs w:val="18"/>
               </w:rPr>
               <w:t>Created mapping for database using xml file</w:t>
+            </w:r>
+          </w:p>
+        </w:tc>
+      </w:tr>
+      <w:tr>
+        <w:tc>
+          <w:tcPr>
+            <w:tcW w:w="0" w:type="auto"/>
+            <w:tcBorders>
+              <w:top w:val="single" w:sz="8" w:space="0" w:color="000000"/>
+              <w:left w:val="single" w:sz="8" w:space="0" w:color="000000"/>
+              <w:bottom w:val="single" w:sz="8" w:space="0" w:color="000000"/>
+              <w:right w:val="single" w:sz="8" w:space="0" w:color="000000"/>
+            </w:tcBorders>
+            <w:tcMar>
+              <w:top w:w="100" w:type="dxa"/>
+              <w:left w:w="100" w:type="dxa"/>
+              <w:bottom w:w="100" w:type="dxa"/>
+              <w:right w:w="100" w:type="dxa"/>
+            </w:tcMar>
+          </w:tcPr>
+          <w:p>
+            <w:pPr>
+              <w:rPr>
+                <w:rFonts w:ascii="Arial" w:eastAsia="Times New Roman" w:hAnsi="Arial" w:cs="Arial"/>
+                <w:color w:val="000000"/>
+                <w:sz w:val="18"/>
+                <w:szCs w:val="18"/>
+              </w:rPr>
+            </w:pPr>
+            <w:r>
+              <w:rPr>
+                <w:rFonts w:ascii="Arial" w:eastAsia="Times New Roman" w:hAnsi="Arial" w:cs="Arial"/>
+                <w:color w:val="000000"/>
+                <w:sz w:val="18"/>
+                <w:szCs w:val="18"/>
+              </w:rPr>
+              <w:t>11/17</w:t>
+            </w:r>
+          </w:p>
+        </w:tc>
+        <w:tc>
+          <w:tcPr>
+            <w:tcW w:w="0" w:type="auto"/>
+            <w:tcBorders>
+              <w:top w:val="single" w:sz="8" w:space="0" w:color="000000"/>
+              <w:left w:val="single" w:sz="8" w:space="0" w:color="000000"/>
+              <w:bottom w:val="single" w:sz="8" w:space="0" w:color="000000"/>
+              <w:right w:val="single" w:sz="8" w:space="0" w:color="000000"/>
+            </w:tcBorders>
+            <w:tcMar>
+              <w:top w:w="100" w:type="dxa"/>
+              <w:left w:w="100" w:type="dxa"/>
+              <w:bottom w:w="100" w:type="dxa"/>
+              <w:right w:w="100" w:type="dxa"/>
+            </w:tcMar>
+          </w:tcPr>
+          <w:p>
+            <w:pPr>
+              <w:rPr>
+                <w:rFonts w:ascii="Arial" w:eastAsia="Times New Roman" w:hAnsi="Arial" w:cs="Arial"/>
+                <w:color w:val="000000"/>
+                <w:sz w:val="18"/>
+                <w:szCs w:val="18"/>
+              </w:rPr>
+            </w:pPr>
+            <w:r>
+              <w:rPr>
+                <w:rFonts w:ascii="Arial" w:eastAsia="Times New Roman" w:hAnsi="Arial" w:cs="Arial"/>
+                <w:color w:val="000000"/>
+                <w:sz w:val="18"/>
+                <w:szCs w:val="18"/>
+              </w:rPr>
+              <w:t>2</w:t>
+            </w:r>
+          </w:p>
+        </w:tc>
+        <w:tc>
+          <w:tcPr>
+            <w:tcW w:w="0" w:type="auto"/>
+            <w:tcBorders>
+              <w:top w:val="single" w:sz="8" w:space="0" w:color="000000"/>
+              <w:left w:val="single" w:sz="8" w:space="0" w:color="000000"/>
+              <w:bottom w:val="single" w:sz="8" w:space="0" w:color="000000"/>
+              <w:right w:val="single" w:sz="8" w:space="0" w:color="000000"/>
+            </w:tcBorders>
+            <w:tcMar>
+              <w:top w:w="100" w:type="dxa"/>
+              <w:left w:w="100" w:type="dxa"/>
+              <w:bottom w:w="100" w:type="dxa"/>
+              <w:right w:w="100" w:type="dxa"/>
+            </w:tcMar>
+          </w:tcPr>
+          <w:p>
+            <w:pPr>
+              <w:rPr>
+                <w:rFonts w:ascii="Arial" w:eastAsia="Times New Roman" w:hAnsi="Arial" w:cs="Arial"/>
+                <w:color w:val="000000"/>
+                <w:sz w:val="18"/>
+                <w:szCs w:val="18"/>
+              </w:rPr>
+            </w:pPr>
+            <w:r>
+              <w:rPr>
+                <w:rFonts w:ascii="Arial" w:eastAsia="Times New Roman" w:hAnsi="Arial" w:cs="Arial"/>
+                <w:color w:val="000000"/>
+                <w:sz w:val="18"/>
+                <w:szCs w:val="18"/>
+              </w:rPr>
+              <w:t>Configuring database still</w:t>
             </w:r>
           </w:p>
         </w:tc>

</xml_diff>

<commit_message>
add stock list button, create, log-in
</commit_message>
<xml_diff>
--- a/YoloTrader/Iteration3/Time-Log/TIMECARD-Owen.docx
+++ b/YoloTrader/Iteration3/Time-Log/TIMECARD-Owen.docx
@@ -1208,7 +1208,44 @@
                 <w:sz w:val="18"/>
                 <w:szCs w:val="18"/>
               </w:rPr>
+              <w:fldChar w:fldCharType="begin"/>
+            </w:r>
+            <w:r>
+              <w:rPr>
+                <w:rFonts w:ascii="Arial" w:eastAsia="Times New Roman" w:hAnsi="Arial" w:cs="Arial"/>
+                <w:color w:val="000000"/>
+                <w:sz w:val="18"/>
+                <w:szCs w:val="18"/>
+              </w:rPr>
+              <w:instrText xml:space="preserve"> =SUM(ABOVE) </w:instrText>
+            </w:r>
+            <w:r>
+              <w:rPr>
+                <w:rFonts w:ascii="Arial" w:eastAsia="Times New Roman" w:hAnsi="Arial" w:cs="Arial"/>
+                <w:color w:val="000000"/>
+                <w:sz w:val="18"/>
+                <w:szCs w:val="18"/>
+              </w:rPr>
+              <w:fldChar w:fldCharType="separate"/>
+            </w:r>
+            <w:r>
+              <w:rPr>
+                <w:rFonts w:ascii="Arial" w:eastAsia="Times New Roman" w:hAnsi="Arial" w:cs="Arial"/>
+                <w:noProof/>
+                <w:color w:val="000000"/>
+                <w:sz w:val="18"/>
+                <w:szCs w:val="18"/>
+              </w:rPr>
               <w:t>20.5</w:t>
+            </w:r>
+            <w:r>
+              <w:rPr>
+                <w:rFonts w:ascii="Arial" w:eastAsia="Times New Roman" w:hAnsi="Arial" w:cs="Arial"/>
+                <w:color w:val="000000"/>
+                <w:sz w:val="18"/>
+                <w:szCs w:val="18"/>
+              </w:rPr>
+              <w:fldChar w:fldCharType="end"/>
             </w:r>
           </w:p>
         </w:tc>
@@ -1827,7 +1864,27 @@
                 <w:sz w:val="18"/>
                 <w:szCs w:val="18"/>
               </w:rPr>
-              <w:t>Messed with Stockwits API, looking into getting search function working </w:t>
+              <w:t xml:space="preserve">Messed with </w:t>
+            </w:r>
+            <w:proofErr w:type="spellStart"/>
+            <w:r>
+              <w:rPr>
+                <w:rFonts w:ascii="Arial" w:eastAsia="Times New Roman" w:hAnsi="Arial" w:cs="Arial"/>
+                <w:color w:val="000000"/>
+                <w:sz w:val="18"/>
+                <w:szCs w:val="18"/>
+              </w:rPr>
+              <w:t>Stockwits</w:t>
+            </w:r>
+            <w:proofErr w:type="spellEnd"/>
+            <w:r>
+              <w:rPr>
+                <w:rFonts w:ascii="Arial" w:eastAsia="Times New Roman" w:hAnsi="Arial" w:cs="Arial"/>
+                <w:color w:val="000000"/>
+                <w:sz w:val="18"/>
+                <w:szCs w:val="18"/>
+              </w:rPr>
+              <w:t xml:space="preserve"> API, looking into getting search function working </w:t>
             </w:r>
           </w:p>
         </w:tc>
@@ -2047,7 +2104,27 @@
                 <w:sz w:val="18"/>
                 <w:szCs w:val="18"/>
               </w:rPr>
-              <w:t>Sign In Window created</w:t>
+              <w:t xml:space="preserve">Sign </w:t>
+            </w:r>
+            <w:proofErr w:type="gramStart"/>
+            <w:r>
+              <w:rPr>
+                <w:rFonts w:ascii="Arial" w:eastAsia="Times New Roman" w:hAnsi="Arial" w:cs="Arial"/>
+                <w:color w:val="000000"/>
+                <w:sz w:val="18"/>
+                <w:szCs w:val="18"/>
+              </w:rPr>
+              <w:t>In</w:t>
+            </w:r>
+            <w:proofErr w:type="gramEnd"/>
+            <w:r>
+              <w:rPr>
+                <w:rFonts w:ascii="Arial" w:eastAsia="Times New Roman" w:hAnsi="Arial" w:cs="Arial"/>
+                <w:color w:val="000000"/>
+                <w:sz w:val="18"/>
+                <w:szCs w:val="18"/>
+              </w:rPr>
+              <w:t xml:space="preserve"> Window created</w:t>
             </w:r>
           </w:p>
         </w:tc>
@@ -2157,8 +2234,19 @@
                 <w:sz w:val="18"/>
                 <w:szCs w:val="18"/>
               </w:rPr>
-              <w:t>Fixing diagrams, finished window class prototype, created prez</w:t>
-            </w:r>
+              <w:t xml:space="preserve">Fixing diagrams, finished window class prototype, created </w:t>
+            </w:r>
+            <w:proofErr w:type="spellStart"/>
+            <w:r>
+              <w:rPr>
+                <w:rFonts w:ascii="Arial" w:eastAsia="Times New Roman" w:hAnsi="Arial" w:cs="Arial"/>
+                <w:color w:val="000000"/>
+                <w:sz w:val="18"/>
+                <w:szCs w:val="18"/>
+              </w:rPr>
+              <w:t>prez</w:t>
+            </w:r>
+            <w:proofErr w:type="spellEnd"/>
           </w:p>
         </w:tc>
       </w:tr>
@@ -2267,7 +2355,27 @@
                 <w:sz w:val="18"/>
                 <w:szCs w:val="18"/>
               </w:rPr>
-              <w:t>Updated project, prez ready, updating design model</w:t>
+              <w:t xml:space="preserve">Updated project, </w:t>
+            </w:r>
+            <w:proofErr w:type="spellStart"/>
+            <w:r>
+              <w:rPr>
+                <w:rFonts w:ascii="Arial" w:eastAsia="Times New Roman" w:hAnsi="Arial" w:cs="Arial"/>
+                <w:color w:val="000000"/>
+                <w:sz w:val="18"/>
+                <w:szCs w:val="18"/>
+              </w:rPr>
+              <w:t>prez</w:t>
+            </w:r>
+            <w:proofErr w:type="spellEnd"/>
+            <w:r>
+              <w:rPr>
+                <w:rFonts w:ascii="Arial" w:eastAsia="Times New Roman" w:hAnsi="Arial" w:cs="Arial"/>
+                <w:color w:val="000000"/>
+                <w:sz w:val="18"/>
+                <w:szCs w:val="18"/>
+              </w:rPr>
+              <w:t xml:space="preserve"> ready, updating design model</w:t>
             </w:r>
           </w:p>
         </w:tc>
@@ -2453,7 +2561,44 @@
                 <w:sz w:val="18"/>
                 <w:szCs w:val="18"/>
               </w:rPr>
-              <w:t>13.5</w:t>
+              <w:fldChar w:fldCharType="begin"/>
+            </w:r>
+            <w:r>
+              <w:rPr>
+                <w:rFonts w:ascii="Arial" w:eastAsia="Times New Roman" w:hAnsi="Arial" w:cs="Arial"/>
+                <w:color w:val="000000"/>
+                <w:sz w:val="18"/>
+                <w:szCs w:val="18"/>
+              </w:rPr>
+              <w:instrText xml:space="preserve"> =SUM(ABOVE) </w:instrText>
+            </w:r>
+            <w:r>
+              <w:rPr>
+                <w:rFonts w:ascii="Arial" w:eastAsia="Times New Roman" w:hAnsi="Arial" w:cs="Arial"/>
+                <w:color w:val="000000"/>
+                <w:sz w:val="18"/>
+                <w:szCs w:val="18"/>
+              </w:rPr>
+              <w:fldChar w:fldCharType="separate"/>
+            </w:r>
+            <w:r>
+              <w:rPr>
+                <w:rFonts w:ascii="Arial" w:eastAsia="Times New Roman" w:hAnsi="Arial" w:cs="Arial"/>
+                <w:noProof/>
+                <w:color w:val="000000"/>
+                <w:sz w:val="18"/>
+                <w:szCs w:val="18"/>
+              </w:rPr>
+              <w:t>18.5</w:t>
+            </w:r>
+            <w:r>
+              <w:rPr>
+                <w:rFonts w:ascii="Arial" w:eastAsia="Times New Roman" w:hAnsi="Arial" w:cs="Arial"/>
+                <w:color w:val="000000"/>
+                <w:sz w:val="18"/>
+                <w:szCs w:val="18"/>
+              </w:rPr>
+              <w:fldChar w:fldCharType="end"/>
             </w:r>
           </w:p>
         </w:tc>
@@ -2864,7 +3009,27 @@
                 <w:sz w:val="18"/>
                 <w:szCs w:val="18"/>
               </w:rPr>
-              <w:t xml:space="preserve">Finished WestPanel look, added north panel title, committed to </w:t>
+              <w:t xml:space="preserve">Finished </w:t>
+            </w:r>
+            <w:proofErr w:type="spellStart"/>
+            <w:r>
+              <w:rPr>
+                <w:rFonts w:ascii="Arial" w:eastAsia="Times New Roman" w:hAnsi="Arial" w:cs="Arial"/>
+                <w:color w:val="000000"/>
+                <w:sz w:val="18"/>
+                <w:szCs w:val="18"/>
+              </w:rPr>
+              <w:t>WestPanel</w:t>
+            </w:r>
+            <w:proofErr w:type="spellEnd"/>
+            <w:r>
+              <w:rPr>
+                <w:rFonts w:ascii="Arial" w:eastAsia="Times New Roman" w:hAnsi="Arial" w:cs="Arial"/>
+                <w:color w:val="000000"/>
+                <w:sz w:val="18"/>
+                <w:szCs w:val="18"/>
+              </w:rPr>
+              <w:t xml:space="preserve"> look, added north panel title, committed to </w:t>
             </w:r>
             <w:r>
               <w:rPr>
@@ -3301,7 +3466,27 @@
                 <w:sz w:val="18"/>
                 <w:szCs w:val="18"/>
               </w:rPr>
-              <w:t>Add actions to the Stocks panel, experimented with the JLabel as the profile picture</w:t>
+              <w:t xml:space="preserve">Add actions to the Stocks panel, experimented with the </w:t>
+            </w:r>
+            <w:proofErr w:type="spellStart"/>
+            <w:r>
+              <w:rPr>
+                <w:rFonts w:ascii="Arial" w:eastAsia="Times New Roman" w:hAnsi="Arial" w:cs="Arial"/>
+                <w:color w:val="000000"/>
+                <w:sz w:val="18"/>
+                <w:szCs w:val="18"/>
+              </w:rPr>
+              <w:t>JLabel</w:t>
+            </w:r>
+            <w:proofErr w:type="spellEnd"/>
+            <w:r>
+              <w:rPr>
+                <w:rFonts w:ascii="Arial" w:eastAsia="Times New Roman" w:hAnsi="Arial" w:cs="Arial"/>
+                <w:color w:val="000000"/>
+                <w:sz w:val="18"/>
+                <w:szCs w:val="18"/>
+              </w:rPr>
+              <w:t xml:space="preserve"> as the profile picture</w:t>
             </w:r>
           </w:p>
         </w:tc>
@@ -4132,6 +4317,116 @@
             <w:r>
               <w:rPr>
                 <w:rFonts w:ascii="Arial" w:eastAsia="Times New Roman" w:hAnsi="Arial" w:cs="Arial"/>
+                <w:color w:val="000000"/>
+                <w:sz w:val="18"/>
+                <w:szCs w:val="18"/>
+              </w:rPr>
+              <w:t>11/18</w:t>
+            </w:r>
+          </w:p>
+        </w:tc>
+        <w:tc>
+          <w:tcPr>
+            <w:tcW w:w="0" w:type="auto"/>
+            <w:tcBorders>
+              <w:top w:val="single" w:sz="8" w:space="0" w:color="000000"/>
+              <w:left w:val="single" w:sz="8" w:space="0" w:color="000000"/>
+              <w:bottom w:val="single" w:sz="8" w:space="0" w:color="000000"/>
+              <w:right w:val="single" w:sz="8" w:space="0" w:color="000000"/>
+            </w:tcBorders>
+            <w:tcMar>
+              <w:top w:w="100" w:type="dxa"/>
+              <w:left w:w="100" w:type="dxa"/>
+              <w:bottom w:w="100" w:type="dxa"/>
+              <w:right w:w="100" w:type="dxa"/>
+            </w:tcMar>
+          </w:tcPr>
+          <w:p>
+            <w:pPr>
+              <w:rPr>
+                <w:rFonts w:ascii="Arial" w:eastAsia="Times New Roman" w:hAnsi="Arial" w:cs="Arial"/>
+                <w:color w:val="000000"/>
+                <w:sz w:val="18"/>
+                <w:szCs w:val="18"/>
+              </w:rPr>
+            </w:pPr>
+            <w:r>
+              <w:rPr>
+                <w:rFonts w:ascii="Arial" w:eastAsia="Times New Roman" w:hAnsi="Arial" w:cs="Arial"/>
+                <w:color w:val="000000"/>
+                <w:sz w:val="18"/>
+                <w:szCs w:val="18"/>
+              </w:rPr>
+              <w:t>2.5</w:t>
+            </w:r>
+          </w:p>
+        </w:tc>
+        <w:tc>
+          <w:tcPr>
+            <w:tcW w:w="0" w:type="auto"/>
+            <w:tcBorders>
+              <w:top w:val="single" w:sz="8" w:space="0" w:color="000000"/>
+              <w:left w:val="single" w:sz="8" w:space="0" w:color="000000"/>
+              <w:bottom w:val="single" w:sz="8" w:space="0" w:color="000000"/>
+              <w:right w:val="single" w:sz="8" w:space="0" w:color="000000"/>
+            </w:tcBorders>
+            <w:tcMar>
+              <w:top w:w="100" w:type="dxa"/>
+              <w:left w:w="100" w:type="dxa"/>
+              <w:bottom w:w="100" w:type="dxa"/>
+              <w:right w:w="100" w:type="dxa"/>
+            </w:tcMar>
+          </w:tcPr>
+          <w:p>
+            <w:pPr>
+              <w:rPr>
+                <w:rFonts w:ascii="Arial" w:eastAsia="Times New Roman" w:hAnsi="Arial" w:cs="Arial"/>
+                <w:color w:val="000000"/>
+                <w:sz w:val="18"/>
+                <w:szCs w:val="18"/>
+              </w:rPr>
+            </w:pPr>
+            <w:r>
+              <w:rPr>
+                <w:rFonts w:ascii="Arial" w:eastAsia="Times New Roman" w:hAnsi="Arial" w:cs="Arial"/>
+                <w:color w:val="000000"/>
+                <w:sz w:val="18"/>
+                <w:szCs w:val="18"/>
+              </w:rPr>
+              <w:t>Working on logging in, creating account, adding stock watch list</w:t>
+            </w:r>
+          </w:p>
+        </w:tc>
+      </w:tr>
+      <w:tr>
+        <w:tc>
+          <w:tcPr>
+            <w:tcW w:w="0" w:type="auto"/>
+            <w:tcBorders>
+              <w:top w:val="single" w:sz="8" w:space="0" w:color="000000"/>
+              <w:left w:val="single" w:sz="8" w:space="0" w:color="000000"/>
+              <w:bottom w:val="single" w:sz="8" w:space="0" w:color="000000"/>
+              <w:right w:val="single" w:sz="8" w:space="0" w:color="000000"/>
+            </w:tcBorders>
+            <w:tcMar>
+              <w:top w:w="100" w:type="dxa"/>
+              <w:left w:w="100" w:type="dxa"/>
+              <w:bottom w:w="100" w:type="dxa"/>
+              <w:right w:w="100" w:type="dxa"/>
+            </w:tcMar>
+          </w:tcPr>
+          <w:p>
+            <w:pPr>
+              <w:rPr>
+                <w:rFonts w:ascii="Arial" w:eastAsia="Times New Roman" w:hAnsi="Arial" w:cs="Arial"/>
+                <w:color w:val="000000"/>
+                <w:sz w:val="18"/>
+                <w:szCs w:val="18"/>
+              </w:rPr>
+            </w:pPr>
+            <w:r>
+              <w:rPr>
+                <w:rFonts w:ascii="Arial" w:eastAsia="Times New Roman" w:hAnsi="Arial" w:cs="Arial"/>
                 <w:b/>
                 <w:bCs/>
                 <w:color w:val="000000"/>
@@ -4174,16 +4469,44 @@
                 <w:sz w:val="18"/>
                 <w:szCs w:val="18"/>
               </w:rPr>
-              <w:t>3</w:t>
-            </w:r>
-            <w:r>
-              <w:rPr>
-                <w:rFonts w:ascii="Arial" w:eastAsia="Times New Roman" w:hAnsi="Arial" w:cs="Arial"/>
-                <w:color w:val="000000"/>
-                <w:sz w:val="18"/>
-                <w:szCs w:val="18"/>
-              </w:rPr>
-              <w:t>2</w:t>
+              <w:fldChar w:fldCharType="begin"/>
+            </w:r>
+            <w:r>
+              <w:rPr>
+                <w:rFonts w:ascii="Arial" w:eastAsia="Times New Roman" w:hAnsi="Arial" w:cs="Arial"/>
+                <w:color w:val="000000"/>
+                <w:sz w:val="18"/>
+                <w:szCs w:val="18"/>
+              </w:rPr>
+              <w:instrText xml:space="preserve"> =SUM(ABOVE) </w:instrText>
+            </w:r>
+            <w:r>
+              <w:rPr>
+                <w:rFonts w:ascii="Arial" w:eastAsia="Times New Roman" w:hAnsi="Arial" w:cs="Arial"/>
+                <w:color w:val="000000"/>
+                <w:sz w:val="18"/>
+                <w:szCs w:val="18"/>
+              </w:rPr>
+              <w:fldChar w:fldCharType="separate"/>
+            </w:r>
+            <w:r>
+              <w:rPr>
+                <w:rFonts w:ascii="Arial" w:eastAsia="Times New Roman" w:hAnsi="Arial" w:cs="Arial"/>
+                <w:noProof/>
+                <w:color w:val="000000"/>
+                <w:sz w:val="18"/>
+                <w:szCs w:val="18"/>
+              </w:rPr>
+              <w:t>36.5</w:t>
+            </w:r>
+            <w:r>
+              <w:rPr>
+                <w:rFonts w:ascii="Arial" w:eastAsia="Times New Roman" w:hAnsi="Arial" w:cs="Arial"/>
+                <w:color w:val="000000"/>
+                <w:sz w:val="18"/>
+                <w:szCs w:val="18"/>
+              </w:rPr>
+              <w:fldChar w:fldCharType="end"/>
             </w:r>
           </w:p>
         </w:tc>
@@ -4251,16 +4574,7 @@
           <w:sz w:val="18"/>
           <w:szCs w:val="18"/>
         </w:rPr>
-        <w:t>6</w:t>
-      </w:r>
-      <w:r>
-        <w:rPr>
-          <w:rFonts w:ascii="Arial" w:eastAsia="Times New Roman" w:hAnsi="Arial" w:cs="Arial"/>
-          <w:color w:val="000000"/>
-          <w:sz w:val="18"/>
-          <w:szCs w:val="18"/>
-        </w:rPr>
-        <w:t>6</w:t>
+        <w:t>75.5</w:t>
       </w:r>
     </w:p>
     <w:p>
@@ -4280,14 +4594,6 @@
         </w:rPr>
         <w:br/>
       </w:r>
-    </w:p>
-    <w:p>
-      <w:pPr>
-        <w:rPr>
-          <w:sz w:val="20"/>
-          <w:szCs w:val="20"/>
-        </w:rPr>
-      </w:pPr>
     </w:p>
     <w:sectPr>
       <w:pgSz w:w="12240" w:h="15840"/>
@@ -4736,6 +5042,16 @@
       <w:rFonts w:ascii="Times New Roman" w:eastAsia="Times New Roman" w:hAnsi="Times New Roman" w:cs="Times New Roman"/>
     </w:rPr>
   </w:style>
+  <w:style w:type="character" w:styleId="PlaceholderText">
+    <w:name w:val="Placeholder Text"/>
+    <w:basedOn w:val="DefaultParagraphFont"/>
+    <w:uiPriority w:val="99"/>
+    <w:semiHidden/>
+    <w:rsid w:val="00635575"/>
+    <w:rPr>
+      <w:color w:val="808080"/>
+    </w:rPr>
+  </w:style>
 </w:styles>
 </file>
 

</xml_diff>

<commit_message>
added UI effects to west panels
</commit_message>
<xml_diff>
--- a/YoloTrader/Iteration3/Time-Log/TIMECARD-Owen.docx
+++ b/YoloTrader/Iteration3/Time-Log/TIMECARD-Owen.docx
@@ -4907,7 +4907,16 @@
                 <w:sz w:val="18"/>
                 <w:szCs w:val="18"/>
               </w:rPr>
-              <w:t>1.5</w:t>
+              <w:t>4</w:t>
+            </w:r>
+            <w:r>
+              <w:rPr>
+                <w:rFonts w:ascii="Arial" w:eastAsia="Times New Roman" w:hAnsi="Arial" w:cs="Arial"/>
+                <w:color w:val="000000"/>
+                <w:sz w:val="18"/>
+                <w:szCs w:val="18"/>
+              </w:rPr>
+              <w:t>.5</w:t>
             </w:r>
           </w:p>
         </w:tc>
@@ -4944,6 +4953,24 @@
                 <w:szCs w:val="18"/>
               </w:rPr>
               <w:t>Debugging</w:t>
+            </w:r>
+            <w:r>
+              <w:rPr>
+                <w:rFonts w:ascii="Arial" w:eastAsia="Times New Roman" w:hAnsi="Arial" w:cs="Arial"/>
+                <w:color w:val="000000"/>
+                <w:sz w:val="18"/>
+                <w:szCs w:val="18"/>
+              </w:rPr>
+              <w:t>, finished, add/delete stock watch list, forgot pass functionality</w:t>
+            </w:r>
+            <w:r>
+              <w:rPr>
+                <w:rFonts w:ascii="Arial" w:eastAsia="Times New Roman" w:hAnsi="Arial" w:cs="Arial"/>
+                <w:color w:val="000000"/>
+                <w:sz w:val="18"/>
+                <w:szCs w:val="18"/>
+              </w:rPr>
+              <w:t>, UI effects</w:t>
             </w:r>
           </w:p>
         </w:tc>
@@ -5074,7 +5101,34 @@
                 <w:sz w:val="18"/>
                 <w:szCs w:val="18"/>
               </w:rPr>
-              <w:t>49</w:t>
+              <w:t>52</w:t>
+            </w:r>
+            <w:r>
+              <w:rPr>
+                <w:rFonts w:ascii="Arial" w:eastAsia="Times New Roman" w:hAnsi="Arial" w:cs="Arial"/>
+                <w:color w:val="000000"/>
+                <w:sz w:val="18"/>
+                <w:szCs w:val="18"/>
+              </w:rPr>
+              <w:fldChar w:fldCharType="end"/>
+            </w:r>
+            <w:r>
+              <w:rPr>
+                <w:rFonts w:ascii="Arial" w:eastAsia="Times New Roman" w:hAnsi="Arial" w:cs="Arial"/>
+                <w:color w:val="000000"/>
+                <w:sz w:val="18"/>
+                <w:szCs w:val="18"/>
+              </w:rPr>
+              <w:fldChar w:fldCharType="begin"/>
+            </w:r>
+            <w:r>
+              <w:rPr>
+                <w:rFonts w:ascii="Arial" w:eastAsia="Times New Roman" w:hAnsi="Arial" w:cs="Arial"/>
+                <w:color w:val="000000"/>
+                <w:sz w:val="18"/>
+                <w:szCs w:val="18"/>
+              </w:rPr>
+              <w:instrText xml:space="preserve"> =SUM(ABOVE) </w:instrText>
             </w:r>
             <w:r>
               <w:rPr>
@@ -5151,7 +5205,7 @@
           <w:sz w:val="18"/>
           <w:szCs w:val="18"/>
         </w:rPr>
-        <w:t>8</w:t>
+        <w:t>9</w:t>
       </w:r>
       <w:r>
         <w:rPr>
@@ -5160,7 +5214,7 @@
           <w:sz w:val="18"/>
           <w:szCs w:val="18"/>
         </w:rPr>
-        <w:t>8</w:t>
+        <w:t>1</w:t>
       </w:r>
     </w:p>
     <w:p>

</xml_diff>

<commit_message>
added right-click and delete account
</commit_message>
<xml_diff>
--- a/YoloTrader/Iteration3/Time-Log/TIMECARD-Owen.docx
+++ b/YoloTrader/Iteration3/Time-Log/TIMECARD-Owen.docx
@@ -213,9 +213,6 @@
         </w:tc>
       </w:tr>
       <w:tr>
-        <w:trPr>
-          <w:trHeight w:val="420"/>
-        </w:trPr>
         <w:tc>
           <w:tcPr>
             <w:tcW w:w="0" w:type="auto"/>
@@ -232,18 +229,10 @@
               <w:bottom w:w="100" w:type="dxa"/>
               <w:right w:w="100" w:type="dxa"/>
             </w:tcMar>
-            <w:hideMark/>
           </w:tcPr>
           <w:p>
             <w:pPr>
               <w:jc w:val="center"/>
-              <w:rPr>
-                <w:rFonts w:ascii="Times New Roman" w:eastAsia="Times New Roman" w:hAnsi="Times New Roman" w:cs="Times New Roman"/>
-                <w:sz w:val="20"/>
-                <w:szCs w:val="20"/>
-              </w:rPr>
-            </w:pPr>
-            <w:r>
               <w:rPr>
                 <w:rFonts w:ascii="Arial" w:eastAsia="Times New Roman" w:hAnsi="Arial" w:cs="Arial"/>
                 <w:b/>
@@ -252,6 +241,16 @@
                 <w:sz w:val="18"/>
                 <w:szCs w:val="18"/>
               </w:rPr>
+            </w:pPr>
+            <w:r>
+              <w:rPr>
+                <w:rFonts w:ascii="Arial" w:eastAsia="Times New Roman" w:hAnsi="Arial" w:cs="Arial"/>
+                <w:b/>
+                <w:bCs/>
+                <w:color w:val="000000"/>
+                <w:sz w:val="18"/>
+                <w:szCs w:val="18"/>
+              </w:rPr>
               <w:t>ITERATION I</w:t>
             </w:r>
           </w:p>
@@ -1864,7 +1863,27 @@
                 <w:sz w:val="18"/>
                 <w:szCs w:val="18"/>
               </w:rPr>
-              <w:t>Messed with Stockwits API, looking into getting search function working </w:t>
+              <w:t xml:space="preserve">Messed with </w:t>
+            </w:r>
+            <w:proofErr w:type="spellStart"/>
+            <w:r>
+              <w:rPr>
+                <w:rFonts w:ascii="Arial" w:eastAsia="Times New Roman" w:hAnsi="Arial" w:cs="Arial"/>
+                <w:color w:val="000000"/>
+                <w:sz w:val="18"/>
+                <w:szCs w:val="18"/>
+              </w:rPr>
+              <w:t>Stockwits</w:t>
+            </w:r>
+            <w:proofErr w:type="spellEnd"/>
+            <w:r>
+              <w:rPr>
+                <w:rFonts w:ascii="Arial" w:eastAsia="Times New Roman" w:hAnsi="Arial" w:cs="Arial"/>
+                <w:color w:val="000000"/>
+                <w:sz w:val="18"/>
+                <w:szCs w:val="18"/>
+              </w:rPr>
+              <w:t xml:space="preserve"> API, looking into getting search function working </w:t>
             </w:r>
           </w:p>
         </w:tc>
@@ -2084,7 +2103,27 @@
                 <w:sz w:val="18"/>
                 <w:szCs w:val="18"/>
               </w:rPr>
-              <w:t>Sign In Window created</w:t>
+              <w:t xml:space="preserve">Sign </w:t>
+            </w:r>
+            <w:proofErr w:type="gramStart"/>
+            <w:r>
+              <w:rPr>
+                <w:rFonts w:ascii="Arial" w:eastAsia="Times New Roman" w:hAnsi="Arial" w:cs="Arial"/>
+                <w:color w:val="000000"/>
+                <w:sz w:val="18"/>
+                <w:szCs w:val="18"/>
+              </w:rPr>
+              <w:t>In</w:t>
+            </w:r>
+            <w:proofErr w:type="gramEnd"/>
+            <w:r>
+              <w:rPr>
+                <w:rFonts w:ascii="Arial" w:eastAsia="Times New Roman" w:hAnsi="Arial" w:cs="Arial"/>
+                <w:color w:val="000000"/>
+                <w:sz w:val="18"/>
+                <w:szCs w:val="18"/>
+              </w:rPr>
+              <w:t xml:space="preserve"> Window created</w:t>
             </w:r>
           </w:p>
         </w:tc>
@@ -2194,8 +2233,19 @@
                 <w:sz w:val="18"/>
                 <w:szCs w:val="18"/>
               </w:rPr>
-              <w:t>Fixing diagrams, finished window class prototype, created prez</w:t>
-            </w:r>
+              <w:t xml:space="preserve">Fixing diagrams, finished window class prototype, created </w:t>
+            </w:r>
+            <w:proofErr w:type="spellStart"/>
+            <w:r>
+              <w:rPr>
+                <w:rFonts w:ascii="Arial" w:eastAsia="Times New Roman" w:hAnsi="Arial" w:cs="Arial"/>
+                <w:color w:val="000000"/>
+                <w:sz w:val="18"/>
+                <w:szCs w:val="18"/>
+              </w:rPr>
+              <w:t>prez</w:t>
+            </w:r>
+            <w:proofErr w:type="spellEnd"/>
           </w:p>
         </w:tc>
       </w:tr>
@@ -2304,7 +2354,27 @@
                 <w:sz w:val="18"/>
                 <w:szCs w:val="18"/>
               </w:rPr>
-              <w:t>Updated project, prez ready, updating design model</w:t>
+              <w:t xml:space="preserve">Updated project, </w:t>
+            </w:r>
+            <w:proofErr w:type="spellStart"/>
+            <w:r>
+              <w:rPr>
+                <w:rFonts w:ascii="Arial" w:eastAsia="Times New Roman" w:hAnsi="Arial" w:cs="Arial"/>
+                <w:color w:val="000000"/>
+                <w:sz w:val="18"/>
+                <w:szCs w:val="18"/>
+              </w:rPr>
+              <w:t>prez</w:t>
+            </w:r>
+            <w:proofErr w:type="spellEnd"/>
+            <w:r>
+              <w:rPr>
+                <w:rFonts w:ascii="Arial" w:eastAsia="Times New Roman" w:hAnsi="Arial" w:cs="Arial"/>
+                <w:color w:val="000000"/>
+                <w:sz w:val="18"/>
+                <w:szCs w:val="18"/>
+              </w:rPr>
+              <w:t xml:space="preserve"> ready, updating design model</w:t>
             </w:r>
           </w:p>
         </w:tc>
@@ -2938,7 +3008,27 @@
                 <w:sz w:val="18"/>
                 <w:szCs w:val="18"/>
               </w:rPr>
-              <w:t xml:space="preserve">Finished WestPanel look, added north panel title, committed to </w:t>
+              <w:t xml:space="preserve">Finished </w:t>
+            </w:r>
+            <w:proofErr w:type="spellStart"/>
+            <w:r>
+              <w:rPr>
+                <w:rFonts w:ascii="Arial" w:eastAsia="Times New Roman" w:hAnsi="Arial" w:cs="Arial"/>
+                <w:color w:val="000000"/>
+                <w:sz w:val="18"/>
+                <w:szCs w:val="18"/>
+              </w:rPr>
+              <w:t>WestPanel</w:t>
+            </w:r>
+            <w:proofErr w:type="spellEnd"/>
+            <w:r>
+              <w:rPr>
+                <w:rFonts w:ascii="Arial" w:eastAsia="Times New Roman" w:hAnsi="Arial" w:cs="Arial"/>
+                <w:color w:val="000000"/>
+                <w:sz w:val="18"/>
+                <w:szCs w:val="18"/>
+              </w:rPr>
+              <w:t xml:space="preserve"> look, added north panel title, committed to </w:t>
             </w:r>
             <w:r>
               <w:rPr>
@@ -3375,7 +3465,27 @@
                 <w:sz w:val="18"/>
                 <w:szCs w:val="18"/>
               </w:rPr>
-              <w:t>Add actions to the Stocks panel, experimented with the JLabel as the profile picture</w:t>
+              <w:t xml:space="preserve">Add actions to the Stocks panel, experimented with the </w:t>
+            </w:r>
+            <w:proofErr w:type="spellStart"/>
+            <w:r>
+              <w:rPr>
+                <w:rFonts w:ascii="Arial" w:eastAsia="Times New Roman" w:hAnsi="Arial" w:cs="Arial"/>
+                <w:color w:val="000000"/>
+                <w:sz w:val="18"/>
+                <w:szCs w:val="18"/>
+              </w:rPr>
+              <w:t>JLabel</w:t>
+            </w:r>
+            <w:proofErr w:type="spellEnd"/>
+            <w:r>
+              <w:rPr>
+                <w:rFonts w:ascii="Arial" w:eastAsia="Times New Roman" w:hAnsi="Arial" w:cs="Arial"/>
+                <w:color w:val="000000"/>
+                <w:sz w:val="18"/>
+                <w:szCs w:val="18"/>
+              </w:rPr>
+              <w:t xml:space="preserve"> as the profile picture</w:t>
             </w:r>
           </w:p>
         </w:tc>
@@ -4933,43 +5043,105 @@
                 <w:sz w:val="18"/>
                 <w:szCs w:val="18"/>
               </w:rPr>
-              <w:t>3</w:t>
-            </w:r>
-          </w:p>
-        </w:tc>
-        <w:tc>
-          <w:tcPr>
-            <w:tcW w:w="0" w:type="auto"/>
-            <w:tcBorders>
-              <w:top w:val="single" w:sz="8" w:space="0" w:color="000000"/>
-              <w:left w:val="single" w:sz="8" w:space="0" w:color="000000"/>
-              <w:bottom w:val="single" w:sz="8" w:space="0" w:color="000000"/>
-              <w:right w:val="single" w:sz="8" w:space="0" w:color="000000"/>
-            </w:tcBorders>
-            <w:tcMar>
-              <w:top w:w="100" w:type="dxa"/>
-              <w:left w:w="100" w:type="dxa"/>
-              <w:bottom w:w="100" w:type="dxa"/>
-              <w:right w:w="100" w:type="dxa"/>
-            </w:tcMar>
-          </w:tcPr>
-          <w:p>
-            <w:pPr>
-              <w:rPr>
-                <w:rFonts w:ascii="Arial" w:eastAsia="Times New Roman" w:hAnsi="Arial" w:cs="Arial"/>
-                <w:color w:val="000000"/>
-                <w:sz w:val="18"/>
-                <w:szCs w:val="18"/>
-              </w:rPr>
-            </w:pPr>
-            <w:r>
-              <w:rPr>
-                <w:rFonts w:ascii="Arial" w:eastAsia="Times New Roman" w:hAnsi="Arial" w:cs="Arial"/>
-                <w:color w:val="000000"/>
-                <w:sz w:val="18"/>
-                <w:szCs w:val="18"/>
-              </w:rPr>
-              <w:t>Added onto enum, enum.next(), reconfigured for-loop inside StockUtil to avoid hard code</w:t>
+              <w:t>6</w:t>
+            </w:r>
+          </w:p>
+        </w:tc>
+        <w:tc>
+          <w:tcPr>
+            <w:tcW w:w="0" w:type="auto"/>
+            <w:tcBorders>
+              <w:top w:val="single" w:sz="8" w:space="0" w:color="000000"/>
+              <w:left w:val="single" w:sz="8" w:space="0" w:color="000000"/>
+              <w:bottom w:val="single" w:sz="8" w:space="0" w:color="000000"/>
+              <w:right w:val="single" w:sz="8" w:space="0" w:color="000000"/>
+            </w:tcBorders>
+            <w:tcMar>
+              <w:top w:w="100" w:type="dxa"/>
+              <w:left w:w="100" w:type="dxa"/>
+              <w:bottom w:w="100" w:type="dxa"/>
+              <w:right w:w="100" w:type="dxa"/>
+            </w:tcMar>
+          </w:tcPr>
+          <w:p>
+            <w:pPr>
+              <w:rPr>
+                <w:rFonts w:ascii="Arial" w:eastAsia="Times New Roman" w:hAnsi="Arial" w:cs="Arial"/>
+                <w:color w:val="000000"/>
+                <w:sz w:val="18"/>
+                <w:szCs w:val="18"/>
+              </w:rPr>
+            </w:pPr>
+            <w:r>
+              <w:rPr>
+                <w:rFonts w:ascii="Arial" w:eastAsia="Times New Roman" w:hAnsi="Arial" w:cs="Arial"/>
+                <w:color w:val="000000"/>
+                <w:sz w:val="18"/>
+                <w:szCs w:val="18"/>
+              </w:rPr>
+              <w:t xml:space="preserve">Added onto </w:t>
+            </w:r>
+            <w:proofErr w:type="spellStart"/>
+            <w:r>
+              <w:rPr>
+                <w:rFonts w:ascii="Arial" w:eastAsia="Times New Roman" w:hAnsi="Arial" w:cs="Arial"/>
+                <w:color w:val="000000"/>
+                <w:sz w:val="18"/>
+                <w:szCs w:val="18"/>
+              </w:rPr>
+              <w:t>enum</w:t>
+            </w:r>
+            <w:proofErr w:type="spellEnd"/>
+            <w:r>
+              <w:rPr>
+                <w:rFonts w:ascii="Arial" w:eastAsia="Times New Roman" w:hAnsi="Arial" w:cs="Arial"/>
+                <w:color w:val="000000"/>
+                <w:sz w:val="18"/>
+                <w:szCs w:val="18"/>
+              </w:rPr>
+              <w:t xml:space="preserve">, </w:t>
+            </w:r>
+            <w:proofErr w:type="spellStart"/>
+            <w:proofErr w:type="gramStart"/>
+            <w:r>
+              <w:rPr>
+                <w:rFonts w:ascii="Arial" w:eastAsia="Times New Roman" w:hAnsi="Arial" w:cs="Arial"/>
+                <w:color w:val="000000"/>
+                <w:sz w:val="18"/>
+                <w:szCs w:val="18"/>
+              </w:rPr>
+              <w:t>enum.next</w:t>
+            </w:r>
+            <w:proofErr w:type="spellEnd"/>
+            <w:proofErr w:type="gramEnd"/>
+            <w:r>
+              <w:rPr>
+                <w:rFonts w:ascii="Arial" w:eastAsia="Times New Roman" w:hAnsi="Arial" w:cs="Arial"/>
+                <w:color w:val="000000"/>
+                <w:sz w:val="18"/>
+                <w:szCs w:val="18"/>
+              </w:rPr>
+              <w:t xml:space="preserve">(), reconfigured for-loop inside </w:t>
+            </w:r>
+            <w:proofErr w:type="spellStart"/>
+            <w:r>
+              <w:rPr>
+                <w:rFonts w:ascii="Arial" w:eastAsia="Times New Roman" w:hAnsi="Arial" w:cs="Arial"/>
+                <w:color w:val="000000"/>
+                <w:sz w:val="18"/>
+                <w:szCs w:val="18"/>
+              </w:rPr>
+              <w:t>StockUtil</w:t>
+            </w:r>
+            <w:proofErr w:type="spellEnd"/>
+            <w:r>
+              <w:rPr>
+                <w:rFonts w:ascii="Arial" w:eastAsia="Times New Roman" w:hAnsi="Arial" w:cs="Arial"/>
+                <w:color w:val="000000"/>
+                <w:sz w:val="18"/>
+                <w:szCs w:val="18"/>
+              </w:rPr>
+              <w:t xml:space="preserve"> to avoid hard code</w:t>
             </w:r>
             <w:r>
               <w:rPr>
@@ -4979,6 +5151,44 @@
                 <w:szCs w:val="18"/>
               </w:rPr>
               <w:t>, updating design model</w:t>
+            </w:r>
+            <w:r>
+              <w:rPr>
+                <w:rFonts w:ascii="Arial" w:eastAsia="Times New Roman" w:hAnsi="Arial" w:cs="Arial"/>
+                <w:color w:val="000000"/>
+                <w:sz w:val="18"/>
+                <w:szCs w:val="18"/>
+              </w:rPr>
+              <w:t xml:space="preserve">, implemented </w:t>
+            </w:r>
+            <w:proofErr w:type="spellStart"/>
+            <w:r>
+              <w:rPr>
+                <w:rFonts w:ascii="Arial" w:eastAsia="Times New Roman" w:hAnsi="Arial" w:cs="Arial"/>
+                <w:color w:val="000000"/>
+                <w:sz w:val="18"/>
+                <w:szCs w:val="18"/>
+              </w:rPr>
+              <w:t>deleteAccount</w:t>
+            </w:r>
+            <w:proofErr w:type="spellEnd"/>
+            <w:r>
+              <w:rPr>
+                <w:rFonts w:ascii="Arial" w:eastAsia="Times New Roman" w:hAnsi="Arial" w:cs="Arial"/>
+                <w:color w:val="000000"/>
+                <w:sz w:val="18"/>
+                <w:szCs w:val="18"/>
+              </w:rPr>
+              <w:t>, researching how to add a right click</w:t>
+            </w:r>
+            <w:r>
+              <w:rPr>
+                <w:rFonts w:ascii="Arial" w:eastAsia="Times New Roman" w:hAnsi="Arial" w:cs="Arial"/>
+                <w:color w:val="000000"/>
+                <w:sz w:val="18"/>
+                <w:szCs w:val="18"/>
+              </w:rPr>
+              <w:t>, added in right-click on items in list</w:t>
             </w:r>
           </w:p>
         </w:tc>
@@ -5099,6 +5309,25 @@
                 <w:sz w:val="18"/>
                 <w:szCs w:val="18"/>
               </w:rPr>
+              <w:fldChar w:fldCharType="separate"/>
+            </w:r>
+            <w:r>
+              <w:rPr>
+                <w:rFonts w:ascii="Arial" w:eastAsia="Times New Roman" w:hAnsi="Arial" w:cs="Arial"/>
+                <w:noProof/>
+                <w:color w:val="000000"/>
+                <w:sz w:val="18"/>
+                <w:szCs w:val="18"/>
+              </w:rPr>
+              <w:t>58</w:t>
+            </w:r>
+            <w:r>
+              <w:rPr>
+                <w:rFonts w:ascii="Arial" w:eastAsia="Times New Roman" w:hAnsi="Arial" w:cs="Arial"/>
+                <w:color w:val="000000"/>
+                <w:sz w:val="18"/>
+                <w:szCs w:val="18"/>
+              </w:rPr>
               <w:fldChar w:fldCharType="end"/>
             </w:r>
             <w:r>
@@ -5118,25 +5347,6 @@
                 <w:szCs w:val="18"/>
               </w:rPr>
               <w:instrText xml:space="preserve"> =SUM(ABOVE) </w:instrText>
-            </w:r>
-            <w:r>
-              <w:rPr>
-                <w:rFonts w:ascii="Arial" w:eastAsia="Times New Roman" w:hAnsi="Arial" w:cs="Arial"/>
-                <w:color w:val="000000"/>
-                <w:sz w:val="18"/>
-                <w:szCs w:val="18"/>
-              </w:rPr>
-              <w:fldChar w:fldCharType="separate"/>
-            </w:r>
-            <w:r>
-              <w:rPr>
-                <w:rFonts w:ascii="Arial" w:eastAsia="Times New Roman" w:hAnsi="Arial" w:cs="Arial"/>
-                <w:noProof/>
-                <w:color w:val="000000"/>
-                <w:sz w:val="18"/>
-                <w:szCs w:val="18"/>
-              </w:rPr>
-              <w:t>54</w:t>
             </w:r>
             <w:r>
               <w:rPr>
@@ -5222,7 +5432,7 @@
           <w:sz w:val="18"/>
           <w:szCs w:val="18"/>
         </w:rPr>
-        <w:t>4</w:t>
+        <w:t>8</w:t>
       </w:r>
       <w:r>
         <w:rPr>
@@ -5240,7 +5450,7 @@
           <w:sz w:val="18"/>
           <w:szCs w:val="18"/>
         </w:rPr>
-        <w:t>3</w:t>
+        <w:t>7</w:t>
       </w:r>
     </w:p>
     <w:p>

</xml_diff>

<commit_message>
worked on design and added comments
</commit_message>
<xml_diff>
--- a/YoloTrader/Iteration3/Time-Log/TIMECARD-Owen.docx
+++ b/YoloTrader/Iteration3/Time-Log/TIMECARD-Owen.docx
@@ -5442,6 +5442,172 @@
             <w:r>
               <w:rPr>
                 <w:rFonts w:ascii="Arial" w:eastAsia="Times New Roman" w:hAnsi="Arial" w:cs="Arial"/>
+                <w:color w:val="000000"/>
+                <w:sz w:val="18"/>
+                <w:szCs w:val="18"/>
+              </w:rPr>
+              <w:t>11/27</w:t>
+            </w:r>
+          </w:p>
+        </w:tc>
+        <w:tc>
+          <w:tcPr>
+            <w:tcW w:w="0" w:type="auto"/>
+            <w:tcBorders>
+              <w:top w:val="single" w:sz="8" w:space="0" w:color="000000"/>
+              <w:left w:val="single" w:sz="8" w:space="0" w:color="000000"/>
+              <w:bottom w:val="single" w:sz="8" w:space="0" w:color="000000"/>
+              <w:right w:val="single" w:sz="8" w:space="0" w:color="000000"/>
+            </w:tcBorders>
+            <w:tcMar>
+              <w:top w:w="100" w:type="dxa"/>
+              <w:left w:w="100" w:type="dxa"/>
+              <w:bottom w:w="100" w:type="dxa"/>
+              <w:right w:w="100" w:type="dxa"/>
+            </w:tcMar>
+          </w:tcPr>
+          <w:p>
+            <w:pPr>
+              <w:rPr>
+                <w:rFonts w:ascii="Arial" w:eastAsia="Times New Roman" w:hAnsi="Arial" w:cs="Arial"/>
+                <w:color w:val="000000"/>
+                <w:sz w:val="18"/>
+                <w:szCs w:val="18"/>
+              </w:rPr>
+            </w:pPr>
+            <w:r>
+              <w:rPr>
+                <w:rFonts w:ascii="Arial" w:eastAsia="Times New Roman" w:hAnsi="Arial" w:cs="Arial"/>
+                <w:color w:val="000000"/>
+                <w:sz w:val="18"/>
+                <w:szCs w:val="18"/>
+              </w:rPr>
+              <w:t>3</w:t>
+            </w:r>
+            <w:r>
+              <w:rPr>
+                <w:rFonts w:ascii="Arial" w:eastAsia="Times New Roman" w:hAnsi="Arial" w:cs="Arial"/>
+                <w:color w:val="000000"/>
+                <w:sz w:val="18"/>
+                <w:szCs w:val="18"/>
+              </w:rPr>
+              <w:t>.5</w:t>
+            </w:r>
+          </w:p>
+        </w:tc>
+        <w:tc>
+          <w:tcPr>
+            <w:tcW w:w="0" w:type="auto"/>
+            <w:tcBorders>
+              <w:top w:val="single" w:sz="8" w:space="0" w:color="000000"/>
+              <w:left w:val="single" w:sz="8" w:space="0" w:color="000000"/>
+              <w:bottom w:val="single" w:sz="8" w:space="0" w:color="000000"/>
+              <w:right w:val="single" w:sz="8" w:space="0" w:color="000000"/>
+            </w:tcBorders>
+            <w:tcMar>
+              <w:top w:w="100" w:type="dxa"/>
+              <w:left w:w="100" w:type="dxa"/>
+              <w:bottom w:w="100" w:type="dxa"/>
+              <w:right w:w="100" w:type="dxa"/>
+            </w:tcMar>
+          </w:tcPr>
+          <w:p>
+            <w:pPr>
+              <w:rPr>
+                <w:rFonts w:ascii="Arial" w:eastAsia="Times New Roman" w:hAnsi="Arial" w:cs="Arial"/>
+                <w:color w:val="000000"/>
+                <w:sz w:val="18"/>
+                <w:szCs w:val="18"/>
+              </w:rPr>
+            </w:pPr>
+            <w:r>
+              <w:rPr>
+                <w:rFonts w:ascii="Arial" w:eastAsia="Times New Roman" w:hAnsi="Arial" w:cs="Arial"/>
+                <w:color w:val="000000"/>
+                <w:sz w:val="18"/>
+                <w:szCs w:val="18"/>
+              </w:rPr>
+              <w:t>Testing Profile in model package, finished Email validation</w:t>
+            </w:r>
+            <w:r>
+              <w:rPr>
+                <w:rFonts w:ascii="Arial" w:eastAsia="Times New Roman" w:hAnsi="Arial" w:cs="Arial"/>
+                <w:color w:val="000000"/>
+                <w:sz w:val="18"/>
+                <w:szCs w:val="18"/>
+              </w:rPr>
+              <w:t>, revised design model, revised create account</w:t>
+            </w:r>
+            <w:r>
+              <w:rPr>
+                <w:rFonts w:ascii="Arial" w:eastAsia="Times New Roman" w:hAnsi="Arial" w:cs="Arial"/>
+                <w:color w:val="000000"/>
+                <w:sz w:val="18"/>
+                <w:szCs w:val="18"/>
+              </w:rPr>
+              <w:t xml:space="preserve">, login, </w:t>
+            </w:r>
+            <w:proofErr w:type="spellStart"/>
+            <w:r>
+              <w:rPr>
+                <w:rFonts w:ascii="Arial" w:eastAsia="Times New Roman" w:hAnsi="Arial" w:cs="Arial"/>
+                <w:color w:val="000000"/>
+                <w:sz w:val="18"/>
+                <w:szCs w:val="18"/>
+              </w:rPr>
+              <w:t>addWatchList</w:t>
+            </w:r>
+            <w:proofErr w:type="spellEnd"/>
+            <w:r>
+              <w:rPr>
+                <w:rFonts w:ascii="Arial" w:eastAsia="Times New Roman" w:hAnsi="Arial" w:cs="Arial"/>
+                <w:color w:val="000000"/>
+                <w:sz w:val="18"/>
+                <w:szCs w:val="18"/>
+              </w:rPr>
+              <w:t xml:space="preserve"> SDs</w:t>
+            </w:r>
+            <w:r>
+              <w:rPr>
+                <w:rFonts w:ascii="Arial" w:eastAsia="Times New Roman" w:hAnsi="Arial" w:cs="Arial"/>
+                <w:color w:val="000000"/>
+                <w:sz w:val="18"/>
+                <w:szCs w:val="18"/>
+              </w:rPr>
+              <w:t>, added comments</w:t>
+            </w:r>
+          </w:p>
+        </w:tc>
+      </w:tr>
+      <w:tr>
+        <w:tc>
+          <w:tcPr>
+            <w:tcW w:w="0" w:type="auto"/>
+            <w:tcBorders>
+              <w:top w:val="single" w:sz="8" w:space="0" w:color="000000"/>
+              <w:left w:val="single" w:sz="8" w:space="0" w:color="000000"/>
+              <w:bottom w:val="single" w:sz="8" w:space="0" w:color="000000"/>
+              <w:right w:val="single" w:sz="8" w:space="0" w:color="000000"/>
+            </w:tcBorders>
+            <w:tcMar>
+              <w:top w:w="100" w:type="dxa"/>
+              <w:left w:w="100" w:type="dxa"/>
+              <w:bottom w:w="100" w:type="dxa"/>
+              <w:right w:w="100" w:type="dxa"/>
+            </w:tcMar>
+          </w:tcPr>
+          <w:p>
+            <w:pPr>
+              <w:rPr>
+                <w:rFonts w:ascii="Arial" w:eastAsia="Times New Roman" w:hAnsi="Arial" w:cs="Arial"/>
+                <w:color w:val="000000"/>
+                <w:sz w:val="18"/>
+                <w:szCs w:val="18"/>
+              </w:rPr>
+            </w:pPr>
+            <w:r>
+              <w:rPr>
+                <w:rFonts w:ascii="Arial" w:eastAsia="Times New Roman" w:hAnsi="Arial" w:cs="Arial"/>
                 <w:b/>
                 <w:bCs/>
                 <w:color w:val="000000"/>
@@ -5539,7 +5705,7 @@
                 <w:sz w:val="18"/>
                 <w:szCs w:val="18"/>
               </w:rPr>
-              <w:t>60</w:t>
+              <w:t>63.5</w:t>
             </w:r>
             <w:r>
               <w:rPr>
@@ -5652,7 +5818,7 @@
           <w:sz w:val="18"/>
           <w:szCs w:val="18"/>
         </w:rPr>
-        <w:t>60</w:t>
+        <w:t>6</w:t>
       </w:r>
       <w:r>
         <w:rPr>
@@ -5661,7 +5827,7 @@
           <w:sz w:val="18"/>
           <w:szCs w:val="18"/>
         </w:rPr>
-        <w:t xml:space="preserve"> = 9</w:t>
+        <w:t>3</w:t>
       </w:r>
       <w:r>
         <w:rPr>
@@ -5670,7 +5836,34 @@
           <w:sz w:val="18"/>
           <w:szCs w:val="18"/>
         </w:rPr>
-        <w:t>9</w:t>
+        <w:t>.5</w:t>
+      </w:r>
+      <w:r>
+        <w:rPr>
+          <w:rFonts w:ascii="Arial" w:eastAsia="Times New Roman" w:hAnsi="Arial" w:cs="Arial"/>
+          <w:color w:val="000000"/>
+          <w:sz w:val="18"/>
+          <w:szCs w:val="18"/>
+        </w:rPr>
+        <w:t xml:space="preserve"> = </w:t>
+      </w:r>
+      <w:r>
+        <w:rPr>
+          <w:rFonts w:ascii="Arial" w:eastAsia="Times New Roman" w:hAnsi="Arial" w:cs="Arial"/>
+          <w:color w:val="000000"/>
+          <w:sz w:val="18"/>
+          <w:szCs w:val="18"/>
+        </w:rPr>
+        <w:t>102</w:t>
+      </w:r>
+      <w:r>
+        <w:rPr>
+          <w:rFonts w:ascii="Arial" w:eastAsia="Times New Roman" w:hAnsi="Arial" w:cs="Arial"/>
+          <w:color w:val="000000"/>
+          <w:sz w:val="18"/>
+          <w:szCs w:val="18"/>
+        </w:rPr>
+        <w:t>.5</w:t>
       </w:r>
     </w:p>
     <w:p>

</xml_diff>

<commit_message>
added JavaDoc comments, added SDs updated design model
</commit_message>
<xml_diff>
--- a/YoloTrader/Iteration3/Time-Log/TIMECARD-Owen.docx
+++ b/YoloTrader/Iteration3/Time-Log/TIMECARD-Owen.docx
@@ -5973,6 +5973,7 @@
                 <w:sz w:val="18"/>
                 <w:szCs w:val="18"/>
               </w:rPr>
+              <w:lastRenderedPageBreak/>
               <w:t>12/01</w:t>
             </w:r>
           </w:p>
@@ -6009,7 +6010,7 @@
                 <w:sz w:val="18"/>
                 <w:szCs w:val="18"/>
               </w:rPr>
-              <w:t>1</w:t>
+              <w:t>4</w:t>
             </w:r>
           </w:p>
         </w:tc>
@@ -6058,6 +6059,44 @@
               <w:t>StockPage</w:t>
             </w:r>
             <w:proofErr w:type="spellEnd"/>
+            <w:r>
+              <w:rPr>
+                <w:rFonts w:ascii="Arial" w:eastAsia="Times New Roman" w:hAnsi="Arial" w:cs="Arial"/>
+                <w:color w:val="000000"/>
+                <w:sz w:val="18"/>
+                <w:szCs w:val="18"/>
+              </w:rPr>
+              <w:t xml:space="preserve">, documentation, </w:t>
+            </w:r>
+            <w:r>
+              <w:rPr>
+                <w:rFonts w:ascii="Arial" w:eastAsia="Times New Roman" w:hAnsi="Arial" w:cs="Arial"/>
+                <w:color w:val="000000"/>
+                <w:sz w:val="18"/>
+                <w:szCs w:val="18"/>
+              </w:rPr>
+              <w:t>revising design model, finished, Add-Stock, Add-Stock-</w:t>
+            </w:r>
+            <w:proofErr w:type="spellStart"/>
+            <w:r>
+              <w:rPr>
+                <w:rFonts w:ascii="Arial" w:eastAsia="Times New Roman" w:hAnsi="Arial" w:cs="Arial"/>
+                <w:color w:val="000000"/>
+                <w:sz w:val="18"/>
+                <w:szCs w:val="18"/>
+              </w:rPr>
+              <w:t>WatchList</w:t>
+            </w:r>
+            <w:proofErr w:type="spellEnd"/>
+            <w:r>
+              <w:rPr>
+                <w:rFonts w:ascii="Arial" w:eastAsia="Times New Roman" w:hAnsi="Arial" w:cs="Arial"/>
+                <w:color w:val="000000"/>
+                <w:sz w:val="18"/>
+                <w:szCs w:val="18"/>
+              </w:rPr>
+              <w:t xml:space="preserve"> SDs</w:t>
+            </w:r>
           </w:p>
         </w:tc>
       </w:tr>
@@ -6096,7 +6135,6 @@
                 <w:sz w:val="18"/>
                 <w:szCs w:val="18"/>
               </w:rPr>
-              <w:lastRenderedPageBreak/>
               <w:t>SUBTOTAL:</w:t>
             </w:r>
           </w:p>
@@ -6188,7 +6226,7 @@
                 <w:sz w:val="18"/>
                 <w:szCs w:val="18"/>
               </w:rPr>
-              <w:t>74</w:t>
+              <w:t>77</w:t>
             </w:r>
             <w:r>
               <w:rPr>
@@ -6310,7 +6348,7 @@
           <w:sz w:val="18"/>
           <w:szCs w:val="18"/>
         </w:rPr>
-        <w:t>4</w:t>
+        <w:t>7</w:t>
       </w:r>
       <w:r>
         <w:rPr>
@@ -6346,7 +6384,7 @@
           <w:sz w:val="18"/>
           <w:szCs w:val="18"/>
         </w:rPr>
-        <w:t>3</w:t>
+        <w:t>6</w:t>
       </w:r>
     </w:p>
     <w:p>

</xml_diff>